<commit_message>
same changes to coordinates
</commit_message>
<xml_diff>
--- a/Документация.docx
+++ b/Документация.docx
@@ -1842,17 +1842,11 @@
     </w:p>
     <w:p>
       <w:pPr>
-        <w:rPr>
-          <w:sz w:val="28"/>
-          <w:szCs w:val="28"/>
-        </w:rPr>
-      </w:pPr>
-    </w:p>
-    <w:p>
-      <w:pPr>
-        <w:rPr>
-          <w:sz w:val="28"/>
-          <w:szCs w:val="28"/>
+        <w:pStyle w:val="a5"/>
+        <w:rPr>
+          <w:sz w:val="24"/>
+          <w:szCs w:val="24"/>
+          <w:lang w:val="bg-BG"/>
         </w:rPr>
       </w:pPr>
     </w:p>
@@ -1870,10 +1864,10 @@
           <w:szCs w:val="28"/>
         </w:rPr>
         <w:drawing>
-          <wp:inline distT="0" distB="0" distL="0" distR="0">
+          <wp:inline distT="0" distB="0" distL="0" distR="0" wp14:anchorId="6071C7FA" wp14:editId="0811AEB2">
             <wp:extent cx="5731510" cy="4726940"/>
             <wp:effectExtent l="0" t="0" r="2540" b="0"/>
-            <wp:docPr id="2" name="Картина 2"/>
+            <wp:docPr id="1" name="Картина 1"/>
             <wp:cNvGraphicFramePr>
               <a:graphicFrameLocks xmlns:a="http://schemas.openxmlformats.org/drawingml/2006/main" noChangeAspect="1"/>
             </wp:cNvGraphicFramePr>
@@ -1881,7 +1875,7 @@
               <a:graphicData uri="http://schemas.openxmlformats.org/drawingml/2006/picture">
                 <pic:pic xmlns:pic="http://schemas.openxmlformats.org/drawingml/2006/picture">
                   <pic:nvPicPr>
-                    <pic:cNvPr id="2" name="ClassDiagram1.png"/>
+                    <pic:cNvPr id="1" name="ClassDiagram1.png"/>
                     <pic:cNvPicPr/>
                   </pic:nvPicPr>
                   <pic:blipFill>
@@ -1922,6 +1916,54 @@
     </w:p>
     <w:p>
       <w:pPr>
+        <w:rPr>
+          <w:sz w:val="28"/>
+          <w:szCs w:val="28"/>
+        </w:rPr>
+      </w:pPr>
+    </w:p>
+    <w:p>
+      <w:pPr>
+        <w:rPr>
+          <w:sz w:val="28"/>
+          <w:szCs w:val="28"/>
+        </w:rPr>
+      </w:pPr>
+    </w:p>
+    <w:p>
+      <w:pPr>
+        <w:rPr>
+          <w:sz w:val="28"/>
+          <w:szCs w:val="28"/>
+        </w:rPr>
+      </w:pPr>
+    </w:p>
+    <w:p>
+      <w:pPr>
+        <w:rPr>
+          <w:sz w:val="28"/>
+          <w:szCs w:val="28"/>
+        </w:rPr>
+      </w:pPr>
+    </w:p>
+    <w:p>
+      <w:pPr>
+        <w:rPr>
+          <w:sz w:val="28"/>
+          <w:szCs w:val="28"/>
+        </w:rPr>
+      </w:pPr>
+    </w:p>
+    <w:p>
+      <w:pPr>
+        <w:rPr>
+          <w:sz w:val="28"/>
+          <w:szCs w:val="28"/>
+        </w:rPr>
+      </w:pPr>
+    </w:p>
+    <w:p>
+      <w:pPr>
         <w:pStyle w:val="a5"/>
         <w:numPr>
           <w:ilvl w:val="0"/>
@@ -1940,6 +1982,7 @@
           <w:szCs w:val="40"/>
           <w:lang w:val="bg-BG"/>
         </w:rPr>
+        <w:lastRenderedPageBreak/>
         <w:t>Реализация</w:t>
       </w:r>
     </w:p>
@@ -2074,7 +2117,6 @@
           <w:szCs w:val="19"/>
           <w:lang w:val="en-US"/>
         </w:rPr>
-        <w:lastRenderedPageBreak/>
         <w:t>std</w:t>
       </w:r>
       <w:r>
@@ -2868,6 +2910,490 @@
           <w:lang w:val="en-US"/>
         </w:rPr>
         <w:t xml:space="preserve"> = 0;</w:t>
+      </w:r>
+    </w:p>
+    <w:p>
+      <w:pPr>
+        <w:pStyle w:val="a5"/>
+        <w:autoSpaceDE w:val="0"/>
+        <w:autoSpaceDN w:val="0"/>
+        <w:adjustRightInd w:val="0"/>
+        <w:spacing w:before="160" w:line="240" w:lineRule="auto"/>
+        <w:ind w:firstLine="720"/>
+        <w:rPr>
+          <w:rFonts w:ascii="Consolas" w:hAnsi="Consolas" w:cs="Consolas"/>
+          <w:color w:val="000000"/>
+          <w:sz w:val="20"/>
+          <w:szCs w:val="20"/>
+          <w:lang w:val="en-US"/>
+        </w:rPr>
+      </w:pPr>
+      <w:r>
+        <w:rPr>
+          <w:rFonts w:ascii="Consolas" w:hAnsi="Consolas" w:cs="Consolas"/>
+          <w:color w:val="0070C0"/>
+          <w:sz w:val="20"/>
+          <w:szCs w:val="20"/>
+          <w:lang w:val="en-US"/>
+        </w:rPr>
+        <w:t>virtual</w:t>
+      </w:r>
+      <w:r>
+        <w:rPr>
+          <w:rFonts w:ascii="Consolas" w:hAnsi="Consolas" w:cs="Consolas"/>
+          <w:color w:val="000000"/>
+          <w:sz w:val="20"/>
+          <w:szCs w:val="20"/>
+          <w:lang w:val="en-US"/>
+        </w:rPr>
+        <w:t xml:space="preserve"> Point </w:t>
+      </w:r>
+      <w:proofErr w:type="spellStart"/>
+      <w:proofErr w:type="gramStart"/>
+      <w:r>
+        <w:rPr>
+          <w:rFonts w:ascii="Consolas" w:hAnsi="Consolas" w:cs="Consolas"/>
+          <w:color w:val="000000"/>
+          <w:sz w:val="20"/>
+          <w:szCs w:val="20"/>
+          <w:lang w:val="en-US"/>
+        </w:rPr>
+        <w:t>CoordinatesOfBottomLeftPoint</w:t>
+      </w:r>
+      <w:proofErr w:type="spellEnd"/>
+      <w:r>
+        <w:rPr>
+          <w:rFonts w:ascii="Consolas" w:hAnsi="Consolas" w:cs="Consolas"/>
+          <w:color w:val="000000"/>
+          <w:sz w:val="20"/>
+          <w:szCs w:val="20"/>
+          <w:lang w:val="en-US"/>
+        </w:rPr>
+        <w:t>(</w:t>
+      </w:r>
+      <w:proofErr w:type="gramEnd"/>
+      <w:r>
+        <w:rPr>
+          <w:rFonts w:ascii="Consolas" w:hAnsi="Consolas" w:cs="Consolas"/>
+          <w:color w:val="000000"/>
+          <w:sz w:val="20"/>
+          <w:szCs w:val="20"/>
+          <w:lang w:val="en-US"/>
+        </w:rPr>
+        <w:t>)</w:t>
+      </w:r>
+      <w:r>
+        <w:rPr>
+          <w:rFonts w:ascii="Consolas" w:hAnsi="Consolas" w:cs="Consolas"/>
+          <w:color w:val="000000"/>
+          <w:sz w:val="20"/>
+          <w:szCs w:val="20"/>
+          <w:lang w:val="bg-BG"/>
+        </w:rPr>
+        <w:t xml:space="preserve"> </w:t>
+      </w:r>
+      <w:r>
+        <w:rPr>
+          <w:rFonts w:ascii="Consolas" w:hAnsi="Consolas" w:cs="Consolas"/>
+          <w:color w:val="0070C0"/>
+          <w:sz w:val="20"/>
+          <w:szCs w:val="20"/>
+          <w:lang w:val="en-US"/>
+        </w:rPr>
+        <w:t>const</w:t>
+      </w:r>
+      <w:r>
+        <w:rPr>
+          <w:rFonts w:ascii="Consolas" w:hAnsi="Consolas" w:cs="Consolas"/>
+          <w:color w:val="000000"/>
+          <w:sz w:val="20"/>
+          <w:szCs w:val="20"/>
+          <w:lang w:val="en-US"/>
+        </w:rPr>
+        <w:t xml:space="preserve"> { </w:t>
+      </w:r>
+      <w:r>
+        <w:rPr>
+          <w:rFonts w:ascii="Consolas" w:hAnsi="Consolas" w:cs="Consolas"/>
+          <w:color w:val="0070C0"/>
+          <w:sz w:val="20"/>
+          <w:szCs w:val="20"/>
+          <w:lang w:val="en-US"/>
+        </w:rPr>
+        <w:t>return</w:t>
+      </w:r>
+      <w:r>
+        <w:rPr>
+          <w:rFonts w:ascii="Consolas" w:hAnsi="Consolas" w:cs="Consolas"/>
+          <w:color w:val="000000"/>
+          <w:sz w:val="20"/>
+          <w:szCs w:val="20"/>
+          <w:lang w:val="en-US"/>
+        </w:rPr>
+        <w:t xml:space="preserve"> 0;  }</w:t>
+      </w:r>
+    </w:p>
+    <w:p>
+      <w:pPr>
+        <w:pStyle w:val="a5"/>
+        <w:autoSpaceDE w:val="0"/>
+        <w:autoSpaceDN w:val="0"/>
+        <w:adjustRightInd w:val="0"/>
+        <w:spacing w:before="160" w:line="240" w:lineRule="auto"/>
+        <w:ind w:firstLine="720"/>
+        <w:rPr>
+          <w:rFonts w:ascii="Consolas" w:hAnsi="Consolas" w:cs="Consolas"/>
+          <w:color w:val="000000"/>
+          <w:sz w:val="20"/>
+          <w:szCs w:val="20"/>
+          <w:lang w:val="en-US"/>
+        </w:rPr>
+      </w:pPr>
+      <w:r>
+        <w:rPr>
+          <w:rFonts w:ascii="Consolas" w:hAnsi="Consolas" w:cs="Consolas"/>
+          <w:color w:val="0070C0"/>
+          <w:sz w:val="20"/>
+          <w:szCs w:val="20"/>
+          <w:lang w:val="en-US"/>
+        </w:rPr>
+        <w:t>virtual</w:t>
+      </w:r>
+      <w:r>
+        <w:rPr>
+          <w:rFonts w:ascii="Consolas" w:hAnsi="Consolas" w:cs="Consolas"/>
+          <w:color w:val="000000"/>
+          <w:sz w:val="20"/>
+          <w:szCs w:val="20"/>
+          <w:lang w:val="en-US"/>
+        </w:rPr>
+        <w:t xml:space="preserve"> Point </w:t>
+      </w:r>
+      <w:proofErr w:type="spellStart"/>
+      <w:proofErr w:type="gramStart"/>
+      <w:r>
+        <w:rPr>
+          <w:rFonts w:ascii="Consolas" w:hAnsi="Consolas" w:cs="Consolas"/>
+          <w:color w:val="000000"/>
+          <w:sz w:val="20"/>
+          <w:szCs w:val="20"/>
+          <w:lang w:val="en-US"/>
+        </w:rPr>
+        <w:t>CoordinatesOfBottomRightPoint</w:t>
+      </w:r>
+      <w:proofErr w:type="spellEnd"/>
+      <w:r>
+        <w:rPr>
+          <w:rFonts w:ascii="Consolas" w:hAnsi="Consolas" w:cs="Consolas"/>
+          <w:color w:val="000000"/>
+          <w:sz w:val="20"/>
+          <w:szCs w:val="20"/>
+          <w:lang w:val="en-US"/>
+        </w:rPr>
+        <w:t>(</w:t>
+      </w:r>
+      <w:proofErr w:type="gramEnd"/>
+      <w:r>
+        <w:rPr>
+          <w:rFonts w:ascii="Consolas" w:hAnsi="Consolas" w:cs="Consolas"/>
+          <w:color w:val="000000"/>
+          <w:sz w:val="20"/>
+          <w:szCs w:val="20"/>
+          <w:lang w:val="en-US"/>
+        </w:rPr>
+        <w:t>)</w:t>
+      </w:r>
+      <w:r>
+        <w:rPr>
+          <w:rFonts w:ascii="Consolas" w:hAnsi="Consolas" w:cs="Consolas"/>
+          <w:color w:val="000000"/>
+          <w:sz w:val="20"/>
+          <w:szCs w:val="20"/>
+          <w:lang w:val="bg-BG"/>
+        </w:rPr>
+        <w:t xml:space="preserve"> </w:t>
+      </w:r>
+      <w:r>
+        <w:rPr>
+          <w:rFonts w:ascii="Consolas" w:hAnsi="Consolas" w:cs="Consolas"/>
+          <w:color w:val="0070C0"/>
+          <w:sz w:val="20"/>
+          <w:szCs w:val="20"/>
+          <w:lang w:val="en-US"/>
+        </w:rPr>
+        <w:t>const</w:t>
+      </w:r>
+      <w:r>
+        <w:rPr>
+          <w:rFonts w:ascii="Consolas" w:hAnsi="Consolas" w:cs="Consolas"/>
+          <w:color w:val="000000"/>
+          <w:sz w:val="20"/>
+          <w:szCs w:val="20"/>
+          <w:lang w:val="en-US"/>
+        </w:rPr>
+        <w:t xml:space="preserve"> { </w:t>
+      </w:r>
+      <w:r>
+        <w:rPr>
+          <w:rFonts w:ascii="Consolas" w:hAnsi="Consolas" w:cs="Consolas"/>
+          <w:color w:val="0070C0"/>
+          <w:sz w:val="20"/>
+          <w:szCs w:val="20"/>
+          <w:lang w:val="en-US"/>
+        </w:rPr>
+        <w:t>return</w:t>
+      </w:r>
+      <w:r>
+        <w:rPr>
+          <w:rFonts w:ascii="Consolas" w:hAnsi="Consolas" w:cs="Consolas"/>
+          <w:color w:val="000000"/>
+          <w:sz w:val="20"/>
+          <w:szCs w:val="20"/>
+          <w:lang w:val="en-US"/>
+        </w:rPr>
+        <w:t xml:space="preserve"> 0;  }</w:t>
+      </w:r>
+    </w:p>
+    <w:p>
+      <w:pPr>
+        <w:pStyle w:val="a5"/>
+        <w:autoSpaceDE w:val="0"/>
+        <w:autoSpaceDN w:val="0"/>
+        <w:adjustRightInd w:val="0"/>
+        <w:spacing w:before="160" w:line="240" w:lineRule="auto"/>
+        <w:ind w:firstLine="720"/>
+        <w:rPr>
+          <w:rFonts w:ascii="Consolas" w:hAnsi="Consolas" w:cs="Consolas"/>
+          <w:color w:val="000000"/>
+          <w:sz w:val="20"/>
+          <w:szCs w:val="20"/>
+          <w:lang w:val="en-US"/>
+        </w:rPr>
+      </w:pPr>
+      <w:r>
+        <w:rPr>
+          <w:rFonts w:ascii="Consolas" w:hAnsi="Consolas" w:cs="Consolas"/>
+          <w:color w:val="0070C0"/>
+          <w:sz w:val="20"/>
+          <w:szCs w:val="20"/>
+          <w:lang w:val="en-US"/>
+        </w:rPr>
+        <w:t>virtual</w:t>
+      </w:r>
+      <w:r>
+        <w:rPr>
+          <w:rFonts w:ascii="Consolas" w:hAnsi="Consolas" w:cs="Consolas"/>
+          <w:color w:val="000000"/>
+          <w:sz w:val="20"/>
+          <w:szCs w:val="20"/>
+          <w:lang w:val="en-US"/>
+        </w:rPr>
+        <w:t xml:space="preserve"> Point </w:t>
+      </w:r>
+      <w:proofErr w:type="spellStart"/>
+      <w:proofErr w:type="gramStart"/>
+      <w:r>
+        <w:rPr>
+          <w:rFonts w:ascii="Consolas" w:hAnsi="Consolas" w:cs="Consolas"/>
+          <w:color w:val="000000"/>
+          <w:sz w:val="20"/>
+          <w:szCs w:val="20"/>
+          <w:lang w:val="en-US"/>
+        </w:rPr>
+        <w:t>CoordinatesOfTopLeftPoint</w:t>
+      </w:r>
+      <w:proofErr w:type="spellEnd"/>
+      <w:r>
+        <w:rPr>
+          <w:rFonts w:ascii="Consolas" w:hAnsi="Consolas" w:cs="Consolas"/>
+          <w:color w:val="000000"/>
+          <w:sz w:val="20"/>
+          <w:szCs w:val="20"/>
+          <w:lang w:val="en-US"/>
+        </w:rPr>
+        <w:t>(</w:t>
+      </w:r>
+      <w:proofErr w:type="gramEnd"/>
+      <w:r>
+        <w:rPr>
+          <w:rFonts w:ascii="Consolas" w:hAnsi="Consolas" w:cs="Consolas"/>
+          <w:color w:val="000000"/>
+          <w:sz w:val="20"/>
+          <w:szCs w:val="20"/>
+          <w:lang w:val="en-US"/>
+        </w:rPr>
+        <w:t>)</w:t>
+      </w:r>
+      <w:r>
+        <w:rPr>
+          <w:rFonts w:ascii="Consolas" w:hAnsi="Consolas" w:cs="Consolas"/>
+          <w:color w:val="000000"/>
+          <w:sz w:val="20"/>
+          <w:szCs w:val="20"/>
+          <w:lang w:val="bg-BG"/>
+        </w:rPr>
+        <w:t xml:space="preserve"> </w:t>
+      </w:r>
+      <w:r>
+        <w:rPr>
+          <w:rFonts w:ascii="Consolas" w:hAnsi="Consolas" w:cs="Consolas"/>
+          <w:color w:val="0070C0"/>
+          <w:sz w:val="20"/>
+          <w:szCs w:val="20"/>
+          <w:lang w:val="en-US"/>
+        </w:rPr>
+        <w:t>const</w:t>
+      </w:r>
+      <w:r>
+        <w:rPr>
+          <w:rFonts w:ascii="Consolas" w:hAnsi="Consolas" w:cs="Consolas"/>
+          <w:color w:val="000000"/>
+          <w:sz w:val="20"/>
+          <w:szCs w:val="20"/>
+          <w:lang w:val="en-US"/>
+        </w:rPr>
+        <w:t xml:space="preserve"> { </w:t>
+      </w:r>
+      <w:r>
+        <w:rPr>
+          <w:rFonts w:ascii="Consolas" w:hAnsi="Consolas" w:cs="Consolas"/>
+          <w:color w:val="0070C0"/>
+          <w:sz w:val="20"/>
+          <w:szCs w:val="20"/>
+          <w:lang w:val="en-US"/>
+        </w:rPr>
+        <w:t>return</w:t>
+      </w:r>
+      <w:r>
+        <w:rPr>
+          <w:rFonts w:ascii="Consolas" w:hAnsi="Consolas" w:cs="Consolas"/>
+          <w:color w:val="000000"/>
+          <w:sz w:val="20"/>
+          <w:szCs w:val="20"/>
+          <w:lang w:val="en-US"/>
+        </w:rPr>
+        <w:t xml:space="preserve"> 0;  }</w:t>
+      </w:r>
+    </w:p>
+    <w:p>
+      <w:pPr>
+        <w:pStyle w:val="a5"/>
+        <w:autoSpaceDE w:val="0"/>
+        <w:autoSpaceDN w:val="0"/>
+        <w:adjustRightInd w:val="0"/>
+        <w:spacing w:before="160" w:line="240" w:lineRule="auto"/>
+        <w:ind w:firstLine="720"/>
+        <w:rPr>
+          <w:rFonts w:ascii="Consolas" w:hAnsi="Consolas" w:cs="Consolas"/>
+          <w:color w:val="000000"/>
+          <w:sz w:val="19"/>
+          <w:szCs w:val="19"/>
+          <w:lang w:val="en-US"/>
+        </w:rPr>
+      </w:pPr>
+      <w:r>
+        <w:rPr>
+          <w:rFonts w:ascii="Consolas" w:hAnsi="Consolas" w:cs="Consolas"/>
+          <w:color w:val="0070C0"/>
+          <w:sz w:val="20"/>
+          <w:szCs w:val="20"/>
+          <w:lang w:val="en-US"/>
+        </w:rPr>
+        <w:t>virtual</w:t>
+      </w:r>
+      <w:r>
+        <w:rPr>
+          <w:rFonts w:ascii="Consolas" w:hAnsi="Consolas" w:cs="Consolas"/>
+          <w:color w:val="000000"/>
+          <w:sz w:val="20"/>
+          <w:szCs w:val="20"/>
+          <w:lang w:val="en-US"/>
+        </w:rPr>
+        <w:t xml:space="preserve"> Point </w:t>
+      </w:r>
+      <w:proofErr w:type="spellStart"/>
+      <w:proofErr w:type="gramStart"/>
+      <w:r>
+        <w:rPr>
+          <w:rFonts w:ascii="Consolas" w:hAnsi="Consolas" w:cs="Consolas"/>
+          <w:color w:val="000000"/>
+          <w:sz w:val="20"/>
+          <w:szCs w:val="20"/>
+          <w:lang w:val="en-US"/>
+        </w:rPr>
+        <w:t>CoordinatesOfTopRightPoint</w:t>
+      </w:r>
+      <w:proofErr w:type="spellEnd"/>
+      <w:r>
+        <w:rPr>
+          <w:rFonts w:ascii="Consolas" w:hAnsi="Consolas" w:cs="Consolas"/>
+          <w:color w:val="000000"/>
+          <w:sz w:val="20"/>
+          <w:szCs w:val="20"/>
+          <w:lang w:val="en-US"/>
+        </w:rPr>
+        <w:t>(</w:t>
+      </w:r>
+      <w:proofErr w:type="gramEnd"/>
+      <w:r>
+        <w:rPr>
+          <w:rFonts w:ascii="Consolas" w:hAnsi="Consolas" w:cs="Consolas"/>
+          <w:color w:val="000000"/>
+          <w:sz w:val="20"/>
+          <w:szCs w:val="20"/>
+          <w:lang w:val="en-US"/>
+        </w:rPr>
+        <w:t>)</w:t>
+      </w:r>
+      <w:r>
+        <w:rPr>
+          <w:rFonts w:ascii="Consolas" w:hAnsi="Consolas" w:cs="Consolas"/>
+          <w:color w:val="000000"/>
+          <w:sz w:val="20"/>
+          <w:szCs w:val="20"/>
+          <w:lang w:val="bg-BG"/>
+        </w:rPr>
+        <w:t xml:space="preserve"> </w:t>
+      </w:r>
+      <w:r>
+        <w:rPr>
+          <w:rFonts w:ascii="Consolas" w:hAnsi="Consolas" w:cs="Consolas"/>
+          <w:color w:val="0070C0"/>
+          <w:sz w:val="20"/>
+          <w:szCs w:val="20"/>
+          <w:lang w:val="en-US"/>
+        </w:rPr>
+        <w:t>const</w:t>
+      </w:r>
+      <w:r>
+        <w:rPr>
+          <w:rFonts w:ascii="Consolas" w:hAnsi="Consolas" w:cs="Consolas"/>
+          <w:color w:val="000000"/>
+          <w:sz w:val="20"/>
+          <w:szCs w:val="20"/>
+          <w:lang w:val="en-US"/>
+        </w:rPr>
+        <w:t xml:space="preserve"> { </w:t>
+      </w:r>
+      <w:r>
+        <w:rPr>
+          <w:rFonts w:ascii="Consolas" w:hAnsi="Consolas" w:cs="Consolas"/>
+          <w:color w:val="0070C0"/>
+          <w:sz w:val="20"/>
+          <w:szCs w:val="20"/>
+          <w:lang w:val="en-US"/>
+        </w:rPr>
+        <w:t>return</w:t>
+      </w:r>
+      <w:r>
+        <w:rPr>
+          <w:rFonts w:ascii="Consolas" w:hAnsi="Consolas" w:cs="Consolas"/>
+          <w:color w:val="000000"/>
+          <w:sz w:val="20"/>
+          <w:szCs w:val="20"/>
+          <w:lang w:val="en-US"/>
+        </w:rPr>
+        <w:t xml:space="preserve"> 0;  }</w:t>
       </w:r>
     </w:p>
     <w:p>
@@ -4427,6 +4953,7 @@
           <w:szCs w:val="24"/>
           <w:lang w:val="en-US"/>
         </w:rPr>
+        <w:lastRenderedPageBreak/>
         <w:t>Member Functions (public):</w:t>
       </w:r>
     </w:p>
@@ -5181,6 +5708,7 @@
           <w:color w:val="000000"/>
           <w:sz w:val="19"/>
           <w:szCs w:val="19"/>
+          <w:lang w:val="en-US"/>
         </w:rPr>
       </w:pPr>
       <w:r>
@@ -5265,6 +5793,505 @@
         </w:rPr>
         <w:t>;</w:t>
       </w:r>
+    </w:p>
+    <w:p>
+      <w:pPr>
+        <w:pStyle w:val="a5"/>
+        <w:autoSpaceDE w:val="0"/>
+        <w:autoSpaceDN w:val="0"/>
+        <w:adjustRightInd w:val="0"/>
+        <w:spacing w:before="160" w:line="240" w:lineRule="auto"/>
+        <w:ind w:firstLine="720"/>
+        <w:rPr>
+          <w:rFonts w:ascii="Consolas" w:hAnsi="Consolas" w:cs="Consolas"/>
+          <w:color w:val="000000"/>
+          <w:sz w:val="20"/>
+          <w:szCs w:val="20"/>
+          <w:lang w:val="en-US"/>
+        </w:rPr>
+      </w:pPr>
+      <w:r>
+        <w:rPr>
+          <w:rFonts w:ascii="Consolas" w:hAnsi="Consolas" w:cs="Consolas"/>
+          <w:color w:val="0070C0"/>
+          <w:sz w:val="20"/>
+          <w:szCs w:val="20"/>
+          <w:lang w:val="en-US"/>
+        </w:rPr>
+        <w:t>virtual</w:t>
+      </w:r>
+      <w:r>
+        <w:rPr>
+          <w:rFonts w:ascii="Consolas" w:hAnsi="Consolas" w:cs="Consolas"/>
+          <w:color w:val="000000"/>
+          <w:sz w:val="20"/>
+          <w:szCs w:val="20"/>
+          <w:lang w:val="en-US"/>
+        </w:rPr>
+        <w:t xml:space="preserve"> Point </w:t>
+      </w:r>
+      <w:proofErr w:type="spellStart"/>
+      <w:proofErr w:type="gramStart"/>
+      <w:r>
+        <w:rPr>
+          <w:rFonts w:ascii="Consolas" w:hAnsi="Consolas" w:cs="Consolas"/>
+          <w:color w:val="000000"/>
+          <w:sz w:val="20"/>
+          <w:szCs w:val="20"/>
+          <w:lang w:val="en-US"/>
+        </w:rPr>
+        <w:t>CoordinatesOfBottomLeftPoint</w:t>
+      </w:r>
+      <w:proofErr w:type="spellEnd"/>
+      <w:r>
+        <w:rPr>
+          <w:rFonts w:ascii="Consolas" w:hAnsi="Consolas" w:cs="Consolas"/>
+          <w:color w:val="000000"/>
+          <w:sz w:val="20"/>
+          <w:szCs w:val="20"/>
+          <w:lang w:val="en-US"/>
+        </w:rPr>
+        <w:t>(</w:t>
+      </w:r>
+      <w:proofErr w:type="gramEnd"/>
+      <w:r>
+        <w:rPr>
+          <w:rFonts w:ascii="Consolas" w:hAnsi="Consolas" w:cs="Consolas"/>
+          <w:color w:val="000000"/>
+          <w:sz w:val="20"/>
+          <w:szCs w:val="20"/>
+          <w:lang w:val="en-US"/>
+        </w:rPr>
+        <w:t>)</w:t>
+      </w:r>
+      <w:r>
+        <w:rPr>
+          <w:rFonts w:ascii="Consolas" w:hAnsi="Consolas" w:cs="Consolas"/>
+          <w:color w:val="000000"/>
+          <w:sz w:val="20"/>
+          <w:szCs w:val="20"/>
+          <w:lang w:val="bg-BG"/>
+        </w:rPr>
+        <w:t xml:space="preserve"> </w:t>
+      </w:r>
+      <w:r>
+        <w:rPr>
+          <w:rFonts w:ascii="Consolas" w:hAnsi="Consolas" w:cs="Consolas"/>
+          <w:color w:val="0070C0"/>
+          <w:sz w:val="20"/>
+          <w:szCs w:val="20"/>
+          <w:lang w:val="en-US"/>
+        </w:rPr>
+        <w:t>const</w:t>
+      </w:r>
+      <w:r>
+        <w:rPr>
+          <w:rFonts w:ascii="Consolas" w:hAnsi="Consolas" w:cs="Consolas"/>
+          <w:color w:val="000000"/>
+          <w:sz w:val="20"/>
+          <w:szCs w:val="20"/>
+          <w:lang w:val="en-US"/>
+        </w:rPr>
+        <w:t xml:space="preserve"> </w:t>
+      </w:r>
+      <w:r>
+        <w:rPr>
+          <w:rFonts w:ascii="Consolas" w:hAnsi="Consolas" w:cs="Times New Roman"/>
+          <w:color w:val="0070C0"/>
+          <w:sz w:val="20"/>
+          <w:szCs w:val="20"/>
+          <w:lang w:val="en-US"/>
+        </w:rPr>
+        <w:t>override</w:t>
+      </w:r>
+      <w:r>
+        <w:rPr>
+          <w:rFonts w:ascii="Consolas" w:hAnsi="Consolas" w:cs="Consolas"/>
+          <w:color w:val="000000"/>
+          <w:sz w:val="20"/>
+          <w:szCs w:val="20"/>
+          <w:lang w:val="bg-BG"/>
+        </w:rPr>
+        <w:t>;</w:t>
+      </w:r>
+    </w:p>
+    <w:p>
+      <w:pPr>
+        <w:pStyle w:val="a5"/>
+        <w:autoSpaceDE w:val="0"/>
+        <w:autoSpaceDN w:val="0"/>
+        <w:adjustRightInd w:val="0"/>
+        <w:spacing w:before="160" w:line="240" w:lineRule="auto"/>
+        <w:ind w:firstLine="720"/>
+        <w:rPr>
+          <w:rFonts w:ascii="Consolas" w:hAnsi="Consolas" w:cs="Consolas"/>
+          <w:color w:val="000000"/>
+          <w:sz w:val="20"/>
+          <w:szCs w:val="20"/>
+          <w:lang w:val="bg-BG"/>
+        </w:rPr>
+      </w:pPr>
+      <w:r>
+        <w:rPr>
+          <w:rFonts w:ascii="Consolas" w:hAnsi="Consolas" w:cs="Consolas"/>
+          <w:color w:val="0070C0"/>
+          <w:sz w:val="20"/>
+          <w:szCs w:val="20"/>
+          <w:lang w:val="en-US"/>
+        </w:rPr>
+        <w:t>virtual</w:t>
+      </w:r>
+      <w:r>
+        <w:rPr>
+          <w:rFonts w:ascii="Consolas" w:hAnsi="Consolas" w:cs="Consolas"/>
+          <w:color w:val="000000"/>
+          <w:sz w:val="20"/>
+          <w:szCs w:val="20"/>
+          <w:lang w:val="en-US"/>
+        </w:rPr>
+        <w:t xml:space="preserve"> Point </w:t>
+      </w:r>
+      <w:proofErr w:type="spellStart"/>
+      <w:proofErr w:type="gramStart"/>
+      <w:r>
+        <w:rPr>
+          <w:rFonts w:ascii="Consolas" w:hAnsi="Consolas" w:cs="Consolas"/>
+          <w:color w:val="000000"/>
+          <w:sz w:val="20"/>
+          <w:szCs w:val="20"/>
+          <w:lang w:val="en-US"/>
+        </w:rPr>
+        <w:t>CoordinatesOfBottomRightPoint</w:t>
+      </w:r>
+      <w:proofErr w:type="spellEnd"/>
+      <w:r>
+        <w:rPr>
+          <w:rFonts w:ascii="Consolas" w:hAnsi="Consolas" w:cs="Consolas"/>
+          <w:color w:val="000000"/>
+          <w:sz w:val="20"/>
+          <w:szCs w:val="20"/>
+          <w:lang w:val="en-US"/>
+        </w:rPr>
+        <w:t>(</w:t>
+      </w:r>
+      <w:proofErr w:type="gramEnd"/>
+      <w:r>
+        <w:rPr>
+          <w:rFonts w:ascii="Consolas" w:hAnsi="Consolas" w:cs="Consolas"/>
+          <w:color w:val="000000"/>
+          <w:sz w:val="20"/>
+          <w:szCs w:val="20"/>
+          <w:lang w:val="en-US"/>
+        </w:rPr>
+        <w:t>)</w:t>
+      </w:r>
+      <w:r>
+        <w:rPr>
+          <w:rFonts w:ascii="Consolas" w:hAnsi="Consolas" w:cs="Consolas"/>
+          <w:color w:val="000000"/>
+          <w:sz w:val="20"/>
+          <w:szCs w:val="20"/>
+          <w:lang w:val="bg-BG"/>
+        </w:rPr>
+        <w:t xml:space="preserve"> </w:t>
+      </w:r>
+      <w:r>
+        <w:rPr>
+          <w:rFonts w:ascii="Consolas" w:hAnsi="Consolas" w:cs="Consolas"/>
+          <w:color w:val="0070C0"/>
+          <w:sz w:val="20"/>
+          <w:szCs w:val="20"/>
+          <w:lang w:val="en-US"/>
+        </w:rPr>
+        <w:t>const</w:t>
+      </w:r>
+      <w:r>
+        <w:rPr>
+          <w:rFonts w:ascii="Consolas" w:hAnsi="Consolas" w:cs="Consolas"/>
+          <w:color w:val="000000"/>
+          <w:sz w:val="20"/>
+          <w:szCs w:val="20"/>
+          <w:lang w:val="en-US"/>
+        </w:rPr>
+        <w:t xml:space="preserve"> </w:t>
+      </w:r>
+      <w:r>
+        <w:rPr>
+          <w:rFonts w:ascii="Consolas" w:hAnsi="Consolas" w:cs="Times New Roman"/>
+          <w:color w:val="0070C0"/>
+          <w:sz w:val="20"/>
+          <w:szCs w:val="20"/>
+          <w:lang w:val="en-US"/>
+        </w:rPr>
+        <w:t>override</w:t>
+      </w:r>
+      <w:r>
+        <w:rPr>
+          <w:rFonts w:ascii="Consolas" w:hAnsi="Consolas" w:cs="Times New Roman"/>
+          <w:color w:val="000000" w:themeColor="text1"/>
+          <w:sz w:val="20"/>
+          <w:szCs w:val="20"/>
+          <w:lang w:val="bg-BG"/>
+        </w:rPr>
+        <w:t>;</w:t>
+      </w:r>
+    </w:p>
+    <w:p>
+      <w:pPr>
+        <w:pStyle w:val="a5"/>
+        <w:autoSpaceDE w:val="0"/>
+        <w:autoSpaceDN w:val="0"/>
+        <w:adjustRightInd w:val="0"/>
+        <w:spacing w:before="160" w:line="240" w:lineRule="auto"/>
+        <w:ind w:firstLine="720"/>
+        <w:rPr>
+          <w:rFonts w:ascii="Consolas" w:hAnsi="Consolas" w:cs="Consolas"/>
+          <w:color w:val="000000"/>
+          <w:sz w:val="20"/>
+          <w:szCs w:val="20"/>
+          <w:lang w:val="bg-BG"/>
+        </w:rPr>
+      </w:pPr>
+      <w:r>
+        <w:rPr>
+          <w:rFonts w:ascii="Consolas" w:hAnsi="Consolas" w:cs="Consolas"/>
+          <w:color w:val="0070C0"/>
+          <w:sz w:val="20"/>
+          <w:szCs w:val="20"/>
+          <w:lang w:val="en-US"/>
+        </w:rPr>
+        <w:t>virtual</w:t>
+      </w:r>
+      <w:r>
+        <w:rPr>
+          <w:rFonts w:ascii="Consolas" w:hAnsi="Consolas" w:cs="Consolas"/>
+          <w:color w:val="000000"/>
+          <w:sz w:val="20"/>
+          <w:szCs w:val="20"/>
+          <w:lang w:val="en-US"/>
+        </w:rPr>
+        <w:t xml:space="preserve"> Point </w:t>
+      </w:r>
+      <w:proofErr w:type="spellStart"/>
+      <w:proofErr w:type="gramStart"/>
+      <w:r>
+        <w:rPr>
+          <w:rFonts w:ascii="Consolas" w:hAnsi="Consolas" w:cs="Consolas"/>
+          <w:color w:val="000000"/>
+          <w:sz w:val="20"/>
+          <w:szCs w:val="20"/>
+          <w:lang w:val="en-US"/>
+        </w:rPr>
+        <w:t>CoordinatesOfTopLeftPoint</w:t>
+      </w:r>
+      <w:proofErr w:type="spellEnd"/>
+      <w:r>
+        <w:rPr>
+          <w:rFonts w:ascii="Consolas" w:hAnsi="Consolas" w:cs="Consolas"/>
+          <w:color w:val="000000"/>
+          <w:sz w:val="20"/>
+          <w:szCs w:val="20"/>
+          <w:lang w:val="en-US"/>
+        </w:rPr>
+        <w:t>(</w:t>
+      </w:r>
+      <w:proofErr w:type="gramEnd"/>
+      <w:r>
+        <w:rPr>
+          <w:rFonts w:ascii="Consolas" w:hAnsi="Consolas" w:cs="Consolas"/>
+          <w:color w:val="000000"/>
+          <w:sz w:val="20"/>
+          <w:szCs w:val="20"/>
+          <w:lang w:val="en-US"/>
+        </w:rPr>
+        <w:t>)</w:t>
+      </w:r>
+      <w:r>
+        <w:rPr>
+          <w:rFonts w:ascii="Consolas" w:hAnsi="Consolas" w:cs="Consolas"/>
+          <w:color w:val="000000"/>
+          <w:sz w:val="20"/>
+          <w:szCs w:val="20"/>
+          <w:lang w:val="bg-BG"/>
+        </w:rPr>
+        <w:t xml:space="preserve"> </w:t>
+      </w:r>
+      <w:r>
+        <w:rPr>
+          <w:rFonts w:ascii="Consolas" w:hAnsi="Consolas" w:cs="Consolas"/>
+          <w:color w:val="0070C0"/>
+          <w:sz w:val="20"/>
+          <w:szCs w:val="20"/>
+          <w:lang w:val="en-US"/>
+        </w:rPr>
+        <w:t>const</w:t>
+      </w:r>
+      <w:r>
+        <w:rPr>
+          <w:rFonts w:ascii="Consolas" w:hAnsi="Consolas" w:cs="Consolas"/>
+          <w:color w:val="000000"/>
+          <w:sz w:val="20"/>
+          <w:szCs w:val="20"/>
+          <w:lang w:val="en-US"/>
+        </w:rPr>
+        <w:t xml:space="preserve"> </w:t>
+      </w:r>
+      <w:r>
+        <w:rPr>
+          <w:rFonts w:ascii="Consolas" w:hAnsi="Consolas" w:cs="Times New Roman"/>
+          <w:color w:val="0070C0"/>
+          <w:sz w:val="20"/>
+          <w:szCs w:val="20"/>
+          <w:lang w:val="en-US"/>
+        </w:rPr>
+        <w:t>override</w:t>
+      </w:r>
+      <w:r>
+        <w:rPr>
+          <w:rFonts w:ascii="Consolas" w:hAnsi="Consolas" w:cs="Consolas"/>
+          <w:color w:val="000000"/>
+          <w:sz w:val="20"/>
+          <w:szCs w:val="20"/>
+          <w:lang w:val="bg-BG"/>
+        </w:rPr>
+        <w:t>;</w:t>
+      </w:r>
+    </w:p>
+    <w:p>
+      <w:pPr>
+        <w:pStyle w:val="a5"/>
+        <w:autoSpaceDE w:val="0"/>
+        <w:autoSpaceDN w:val="0"/>
+        <w:adjustRightInd w:val="0"/>
+        <w:spacing w:before="160" w:line="240" w:lineRule="auto"/>
+        <w:ind w:firstLine="720"/>
+        <w:rPr>
+          <w:rFonts w:ascii="Consolas" w:hAnsi="Consolas" w:cs="Consolas"/>
+          <w:color w:val="000000"/>
+          <w:sz w:val="19"/>
+          <w:szCs w:val="19"/>
+          <w:lang w:val="bg-BG"/>
+        </w:rPr>
+      </w:pPr>
+      <w:r>
+        <w:rPr>
+          <w:rFonts w:ascii="Consolas" w:hAnsi="Consolas" w:cs="Consolas"/>
+          <w:color w:val="0070C0"/>
+          <w:sz w:val="20"/>
+          <w:szCs w:val="20"/>
+          <w:lang w:val="en-US"/>
+        </w:rPr>
+        <w:t>virtual</w:t>
+      </w:r>
+      <w:r>
+        <w:rPr>
+          <w:rFonts w:ascii="Consolas" w:hAnsi="Consolas" w:cs="Consolas"/>
+          <w:color w:val="000000"/>
+          <w:sz w:val="20"/>
+          <w:szCs w:val="20"/>
+          <w:lang w:val="en-US"/>
+        </w:rPr>
+        <w:t xml:space="preserve"> Point </w:t>
+      </w:r>
+      <w:proofErr w:type="spellStart"/>
+      <w:proofErr w:type="gramStart"/>
+      <w:r>
+        <w:rPr>
+          <w:rFonts w:ascii="Consolas" w:hAnsi="Consolas" w:cs="Consolas"/>
+          <w:color w:val="000000"/>
+          <w:sz w:val="20"/>
+          <w:szCs w:val="20"/>
+          <w:lang w:val="en-US"/>
+        </w:rPr>
+        <w:t>CoordinatesOfTopRightPoint</w:t>
+      </w:r>
+      <w:proofErr w:type="spellEnd"/>
+      <w:r>
+        <w:rPr>
+          <w:rFonts w:ascii="Consolas" w:hAnsi="Consolas" w:cs="Consolas"/>
+          <w:color w:val="000000"/>
+          <w:sz w:val="20"/>
+          <w:szCs w:val="20"/>
+          <w:lang w:val="en-US"/>
+        </w:rPr>
+        <w:t>(</w:t>
+      </w:r>
+      <w:proofErr w:type="gramEnd"/>
+      <w:r>
+        <w:rPr>
+          <w:rFonts w:ascii="Consolas" w:hAnsi="Consolas" w:cs="Consolas"/>
+          <w:color w:val="000000"/>
+          <w:sz w:val="20"/>
+          <w:szCs w:val="20"/>
+          <w:lang w:val="en-US"/>
+        </w:rPr>
+        <w:t>)</w:t>
+      </w:r>
+      <w:r>
+        <w:rPr>
+          <w:rFonts w:ascii="Consolas" w:hAnsi="Consolas" w:cs="Consolas"/>
+          <w:color w:val="000000"/>
+          <w:sz w:val="20"/>
+          <w:szCs w:val="20"/>
+          <w:lang w:val="bg-BG"/>
+        </w:rPr>
+        <w:t xml:space="preserve"> </w:t>
+      </w:r>
+      <w:r>
+        <w:rPr>
+          <w:rFonts w:ascii="Consolas" w:hAnsi="Consolas" w:cs="Consolas"/>
+          <w:color w:val="0070C0"/>
+          <w:sz w:val="20"/>
+          <w:szCs w:val="20"/>
+          <w:lang w:val="en-US"/>
+        </w:rPr>
+        <w:t>const</w:t>
+      </w:r>
+      <w:r>
+        <w:rPr>
+          <w:rFonts w:ascii="Consolas" w:hAnsi="Consolas" w:cs="Consolas"/>
+          <w:color w:val="000000"/>
+          <w:sz w:val="20"/>
+          <w:szCs w:val="20"/>
+          <w:lang w:val="en-US"/>
+        </w:rPr>
+        <w:t xml:space="preserve"> </w:t>
+      </w:r>
+      <w:r>
+        <w:rPr>
+          <w:rFonts w:ascii="Consolas" w:hAnsi="Consolas" w:cs="Times New Roman"/>
+          <w:color w:val="0070C0"/>
+          <w:sz w:val="20"/>
+          <w:szCs w:val="20"/>
+          <w:lang w:val="en-US"/>
+        </w:rPr>
+        <w:t>override</w:t>
+      </w:r>
+      <w:r>
+        <w:rPr>
+          <w:rFonts w:ascii="Consolas" w:hAnsi="Consolas" w:cs="Consolas"/>
+          <w:color w:val="000000"/>
+          <w:sz w:val="20"/>
+          <w:szCs w:val="20"/>
+          <w:lang w:val="bg-BG"/>
+        </w:rPr>
+        <w:t>;</w:t>
+      </w:r>
+    </w:p>
+    <w:p>
+      <w:pPr>
+        <w:pStyle w:val="a5"/>
+        <w:autoSpaceDE w:val="0"/>
+        <w:autoSpaceDN w:val="0"/>
+        <w:adjustRightInd w:val="0"/>
+        <w:spacing w:before="160" w:line="240" w:lineRule="auto"/>
+        <w:rPr>
+          <w:rFonts w:ascii="Times New Roman" w:hAnsi="Times New Roman" w:cs="Times New Roman"/>
+          <w:color w:val="000000"/>
+          <w:sz w:val="24"/>
+          <w:szCs w:val="24"/>
+        </w:rPr>
+      </w:pPr>
     </w:p>
     <w:p>
       <w:pPr>
@@ -5335,7 +6362,6 @@
           <w:szCs w:val="24"/>
           <w:lang w:val="en-US"/>
         </w:rPr>
-        <w:lastRenderedPageBreak/>
         <w:t>Data Members (private):</w:t>
       </w:r>
     </w:p>
@@ -6366,16 +7392,253 @@
     </w:p>
     <w:p>
       <w:pPr>
+        <w:pStyle w:val="a5"/>
         <w:autoSpaceDE w:val="0"/>
         <w:autoSpaceDN w:val="0"/>
         <w:adjustRightInd w:val="0"/>
-        <w:spacing w:after="0" w:line="240" w:lineRule="auto"/>
-        <w:rPr>
-          <w:rFonts w:ascii="Times New Roman" w:hAnsi="Times New Roman" w:cs="Times New Roman"/>
-          <w:color w:val="000000"/>
-          <w:sz w:val="28"/>
-          <w:szCs w:val="28"/>
-          <w:lang w:val="en-US"/>
+        <w:spacing w:before="160" w:line="240" w:lineRule="auto"/>
+        <w:ind w:left="1440"/>
+        <w:rPr>
+          <w:rFonts w:ascii="Consolas" w:hAnsi="Consolas" w:cs="Consolas"/>
+          <w:color w:val="000000"/>
+          <w:sz w:val="19"/>
+          <w:szCs w:val="19"/>
+        </w:rPr>
+      </w:pPr>
+      <w:r>
+        <w:rPr>
+          <w:rFonts w:ascii="Consolas" w:hAnsi="Consolas" w:cs="Consolas"/>
+          <w:color w:val="0070C0"/>
+          <w:sz w:val="20"/>
+          <w:szCs w:val="20"/>
+          <w:lang w:val="en-US"/>
+        </w:rPr>
+        <w:t>virtual</w:t>
+      </w:r>
+      <w:r>
+        <w:rPr>
+          <w:rFonts w:ascii="Consolas" w:hAnsi="Consolas" w:cs="Consolas"/>
+          <w:color w:val="000000"/>
+          <w:sz w:val="20"/>
+          <w:szCs w:val="20"/>
+          <w:lang w:val="en-US"/>
+        </w:rPr>
+        <w:t xml:space="preserve"> Point </w:t>
+      </w:r>
+      <w:proofErr w:type="spellStart"/>
+      <w:proofErr w:type="gramStart"/>
+      <w:r>
+        <w:rPr>
+          <w:rFonts w:ascii="Consolas" w:hAnsi="Consolas" w:cs="Consolas"/>
+          <w:color w:val="000000"/>
+          <w:sz w:val="20"/>
+          <w:szCs w:val="20"/>
+          <w:lang w:val="en-US"/>
+        </w:rPr>
+        <w:t>CoordinatesOfBottomLeftPoint</w:t>
+      </w:r>
+      <w:proofErr w:type="spellEnd"/>
+      <w:r>
+        <w:rPr>
+          <w:rFonts w:ascii="Consolas" w:hAnsi="Consolas" w:cs="Consolas"/>
+          <w:color w:val="000000"/>
+          <w:sz w:val="20"/>
+          <w:szCs w:val="20"/>
+          <w:lang w:val="en-US"/>
+        </w:rPr>
+        <w:t>(</w:t>
+      </w:r>
+      <w:proofErr w:type="gramEnd"/>
+      <w:r>
+        <w:rPr>
+          <w:rFonts w:ascii="Consolas" w:hAnsi="Consolas" w:cs="Consolas"/>
+          <w:color w:val="000000"/>
+          <w:sz w:val="20"/>
+          <w:szCs w:val="20"/>
+          <w:lang w:val="en-US"/>
+        </w:rPr>
+        <w:t>)</w:t>
+      </w:r>
+      <w:r>
+        <w:rPr>
+          <w:rFonts w:ascii="Consolas" w:hAnsi="Consolas" w:cs="Consolas"/>
+          <w:color w:val="000000"/>
+          <w:sz w:val="20"/>
+          <w:szCs w:val="20"/>
+          <w:lang w:val="bg-BG"/>
+        </w:rPr>
+        <w:t xml:space="preserve"> </w:t>
+      </w:r>
+      <w:r>
+        <w:rPr>
+          <w:rFonts w:ascii="Consolas" w:hAnsi="Consolas" w:cs="Consolas"/>
+          <w:color w:val="0070C0"/>
+          <w:sz w:val="20"/>
+          <w:szCs w:val="20"/>
+          <w:lang w:val="en-US"/>
+        </w:rPr>
+        <w:t>const</w:t>
+      </w:r>
+      <w:r>
+        <w:rPr>
+          <w:rFonts w:ascii="Consolas" w:hAnsi="Consolas" w:cs="Consolas"/>
+          <w:color w:val="000000"/>
+          <w:sz w:val="19"/>
+          <w:szCs w:val="19"/>
+        </w:rPr>
+        <w:t xml:space="preserve"> </w:t>
+      </w:r>
+      <w:r>
+        <w:rPr>
+          <w:rFonts w:ascii="Consolas" w:hAnsi="Consolas" w:cs="Times New Roman"/>
+          <w:color w:val="0070C0"/>
+          <w:sz w:val="20"/>
+          <w:szCs w:val="20"/>
+          <w:lang w:val="en-US"/>
+        </w:rPr>
+        <w:t>override</w:t>
+      </w:r>
+      <w:r>
+        <w:rPr>
+          <w:rFonts w:ascii="Consolas" w:hAnsi="Consolas" w:cs="Consolas"/>
+          <w:color w:val="000000"/>
+          <w:sz w:val="19"/>
+          <w:szCs w:val="19"/>
+        </w:rPr>
+        <w:t>;</w:t>
+      </w:r>
+    </w:p>
+    <w:p>
+      <w:pPr>
+        <w:pStyle w:val="a5"/>
+        <w:autoSpaceDE w:val="0"/>
+        <w:autoSpaceDN w:val="0"/>
+        <w:adjustRightInd w:val="0"/>
+        <w:spacing w:before="160" w:line="240" w:lineRule="auto"/>
+        <w:ind w:left="1440"/>
+        <w:rPr>
+          <w:rFonts w:ascii="Consolas" w:hAnsi="Consolas" w:cs="Consolas"/>
+          <w:color w:val="000000"/>
+          <w:sz w:val="19"/>
+          <w:szCs w:val="19"/>
+        </w:rPr>
+      </w:pPr>
+      <w:r>
+        <w:rPr>
+          <w:rFonts w:ascii="Consolas" w:hAnsi="Consolas" w:cs="Consolas"/>
+          <w:color w:val="0070C0"/>
+          <w:sz w:val="20"/>
+          <w:szCs w:val="20"/>
+          <w:lang w:val="en-US"/>
+        </w:rPr>
+        <w:t>virtual</w:t>
+      </w:r>
+      <w:r>
+        <w:rPr>
+          <w:rFonts w:ascii="Consolas" w:hAnsi="Consolas" w:cs="Consolas"/>
+          <w:color w:val="000000"/>
+          <w:sz w:val="20"/>
+          <w:szCs w:val="20"/>
+          <w:lang w:val="en-US"/>
+        </w:rPr>
+        <w:t xml:space="preserve"> Point </w:t>
+      </w:r>
+      <w:proofErr w:type="spellStart"/>
+      <w:proofErr w:type="gramStart"/>
+      <w:r>
+        <w:rPr>
+          <w:rFonts w:ascii="Consolas" w:hAnsi="Consolas" w:cs="Consolas"/>
+          <w:color w:val="000000"/>
+          <w:sz w:val="20"/>
+          <w:szCs w:val="20"/>
+          <w:lang w:val="en-US"/>
+        </w:rPr>
+        <w:t>CoordinatesOfTopRightPoint</w:t>
+      </w:r>
+      <w:proofErr w:type="spellEnd"/>
+      <w:r>
+        <w:rPr>
+          <w:rFonts w:ascii="Consolas" w:hAnsi="Consolas" w:cs="Consolas"/>
+          <w:color w:val="000000"/>
+          <w:sz w:val="20"/>
+          <w:szCs w:val="20"/>
+          <w:lang w:val="en-US"/>
+        </w:rPr>
+        <w:t>(</w:t>
+      </w:r>
+      <w:proofErr w:type="gramEnd"/>
+      <w:r>
+        <w:rPr>
+          <w:rFonts w:ascii="Consolas" w:hAnsi="Consolas" w:cs="Consolas"/>
+          <w:color w:val="000000"/>
+          <w:sz w:val="20"/>
+          <w:szCs w:val="20"/>
+          <w:lang w:val="en-US"/>
+        </w:rPr>
+        <w:t>)</w:t>
+      </w:r>
+      <w:r>
+        <w:rPr>
+          <w:rFonts w:ascii="Consolas" w:hAnsi="Consolas" w:cs="Consolas"/>
+          <w:color w:val="000000"/>
+          <w:sz w:val="20"/>
+          <w:szCs w:val="20"/>
+          <w:lang w:val="bg-BG"/>
+        </w:rPr>
+        <w:t xml:space="preserve"> </w:t>
+      </w:r>
+      <w:r>
+        <w:rPr>
+          <w:rFonts w:ascii="Consolas" w:hAnsi="Consolas" w:cs="Consolas"/>
+          <w:color w:val="0070C0"/>
+          <w:sz w:val="20"/>
+          <w:szCs w:val="20"/>
+          <w:lang w:val="en-US"/>
+        </w:rPr>
+        <w:t>const</w:t>
+      </w:r>
+      <w:r>
+        <w:rPr>
+          <w:rFonts w:ascii="Consolas" w:hAnsi="Consolas" w:cs="Consolas"/>
+          <w:color w:val="000000"/>
+          <w:sz w:val="19"/>
+          <w:szCs w:val="19"/>
+        </w:rPr>
+        <w:t xml:space="preserve"> </w:t>
+      </w:r>
+      <w:r>
+        <w:rPr>
+          <w:rFonts w:ascii="Consolas" w:hAnsi="Consolas" w:cs="Times New Roman"/>
+          <w:color w:val="0070C0"/>
+          <w:sz w:val="20"/>
+          <w:szCs w:val="20"/>
+          <w:lang w:val="en-US"/>
+        </w:rPr>
+        <w:t>override</w:t>
+      </w:r>
+      <w:r>
+        <w:rPr>
+          <w:rFonts w:ascii="Consolas" w:hAnsi="Consolas" w:cs="Consolas"/>
+          <w:color w:val="000000"/>
+          <w:sz w:val="19"/>
+          <w:szCs w:val="19"/>
+        </w:rPr>
+        <w:t>;</w:t>
+      </w:r>
+    </w:p>
+    <w:p>
+      <w:pPr>
+        <w:pStyle w:val="a5"/>
+        <w:autoSpaceDE w:val="0"/>
+        <w:autoSpaceDN w:val="0"/>
+        <w:adjustRightInd w:val="0"/>
+        <w:spacing w:before="160" w:line="240" w:lineRule="auto"/>
+        <w:ind w:left="1440"/>
+        <w:rPr>
+          <w:rFonts w:ascii="Consolas" w:hAnsi="Consolas" w:cs="Consolas"/>
+          <w:color w:val="000000"/>
+          <w:sz w:val="19"/>
+          <w:szCs w:val="19"/>
         </w:rPr>
       </w:pPr>
     </w:p>
@@ -7120,6 +8383,7 @@
           <w:sz w:val="20"/>
           <w:szCs w:val="20"/>
         </w:rPr>
+        <w:lastRenderedPageBreak/>
         <w:t>void</w:t>
       </w:r>
       <w:r>
@@ -7743,8 +9007,8 @@
     </w:p>
     <w:p>
       <w:pPr>
-        <w:pStyle w:val="a5"/>
-        <w:ind w:left="1800"/>
+        <w:spacing w:after="0" w:line="240" w:lineRule="auto"/>
+        <w:ind w:left="1440"/>
         <w:rPr>
           <w:rFonts w:ascii="Consolas" w:hAnsi="Consolas"/>
           <w:sz w:val="24"/>
@@ -7765,8 +9029,8 @@
     </w:p>
     <w:p>
       <w:pPr>
-        <w:pStyle w:val="a5"/>
-        <w:ind w:left="1800"/>
+        <w:spacing w:after="0" w:line="240" w:lineRule="auto"/>
+        <w:ind w:left="720" w:firstLine="720"/>
         <w:rPr>
           <w:rFonts w:ascii="Consolas" w:hAnsi="Consolas"/>
           <w:sz w:val="20"/>
@@ -7778,6 +9042,7 @@
       <w:r>
         <w:rPr>
           <w:rFonts w:ascii="Consolas" w:hAnsi="Consolas"/>
+          <w:color w:val="0070C0"/>
           <w:sz w:val="20"/>
           <w:szCs w:val="20"/>
           <w:lang w:val="bg-BG"/>
@@ -7797,8 +9062,8 @@
     </w:p>
     <w:p>
       <w:pPr>
-        <w:pStyle w:val="a5"/>
-        <w:ind w:left="1800"/>
+        <w:spacing w:after="0" w:line="240" w:lineRule="auto"/>
+        <w:ind w:left="720" w:firstLine="720"/>
         <w:rPr>
           <w:rFonts w:ascii="Consolas" w:hAnsi="Consolas"/>
           <w:sz w:val="20"/>
@@ -7810,6 +9075,7 @@
       <w:r>
         <w:rPr>
           <w:rFonts w:ascii="Consolas" w:hAnsi="Consolas"/>
+          <w:color w:val="0070C0"/>
           <w:sz w:val="20"/>
           <w:szCs w:val="20"/>
           <w:lang w:val="bg-BG"/>
@@ -7829,12 +9095,8 @@
     </w:p>
     <w:p>
       <w:pPr>
-        <w:pStyle w:val="a5"/>
-        <w:autoSpaceDE w:val="0"/>
-        <w:autoSpaceDN w:val="0"/>
-        <w:adjustRightInd w:val="0"/>
         <w:spacing w:after="0" w:line="240" w:lineRule="auto"/>
-        <w:ind w:left="1800"/>
+        <w:ind w:left="720" w:firstLine="720"/>
         <w:rPr>
           <w:rFonts w:ascii="Times New Roman" w:hAnsi="Times New Roman" w:cs="Times New Roman"/>
           <w:color w:val="000000"/>
@@ -7856,8 +9118,8 @@
     </w:p>
     <w:p>
       <w:pPr>
-        <w:pStyle w:val="a5"/>
-        <w:ind w:left="1800"/>
+        <w:spacing w:after="0" w:line="240" w:lineRule="auto"/>
+        <w:ind w:left="720" w:firstLine="720"/>
         <w:rPr>
           <w:rFonts w:ascii="Consolas" w:hAnsi="Consolas"/>
           <w:sz w:val="20"/>
@@ -7889,6 +9151,7 @@
       <w:r>
         <w:rPr>
           <w:rFonts w:ascii="Consolas" w:hAnsi="Consolas"/>
+          <w:color w:val="0070C0"/>
           <w:sz w:val="20"/>
           <w:szCs w:val="20"/>
           <w:lang w:val="bg-BG"/>
@@ -7909,6 +9172,7 @@
       <w:r>
         <w:rPr>
           <w:rFonts w:ascii="Consolas" w:hAnsi="Consolas"/>
+          <w:color w:val="0070C0"/>
           <w:sz w:val="20"/>
           <w:szCs w:val="20"/>
           <w:lang w:val="bg-BG"/>
@@ -7928,18 +9192,19 @@
     </w:p>
     <w:p>
       <w:pPr>
-        <w:pStyle w:val="a5"/>
-        <w:ind w:left="1800"/>
-        <w:rPr>
-          <w:rFonts w:ascii="Consolas" w:hAnsi="Consolas"/>
-          <w:sz w:val="20"/>
-          <w:szCs w:val="20"/>
-          <w:lang w:val="bg-BG"/>
-        </w:rPr>
-      </w:pPr>
-      <w:r>
-        <w:rPr>
-          <w:rFonts w:ascii="Consolas" w:hAnsi="Consolas"/>
+        <w:spacing w:after="0" w:line="240" w:lineRule="auto"/>
+        <w:ind w:left="720" w:firstLine="720"/>
+        <w:rPr>
+          <w:rFonts w:ascii="Consolas" w:hAnsi="Consolas"/>
+          <w:sz w:val="20"/>
+          <w:szCs w:val="20"/>
+          <w:lang w:val="bg-BG"/>
+        </w:rPr>
+      </w:pPr>
+      <w:r>
+        <w:rPr>
+          <w:rFonts w:ascii="Consolas" w:hAnsi="Consolas"/>
+          <w:color w:val="0070C0"/>
           <w:sz w:val="20"/>
           <w:szCs w:val="20"/>
           <w:lang w:val="en-US"/>
@@ -7950,6 +9215,7 @@
       <w:r>
         <w:rPr>
           <w:rFonts w:ascii="Consolas" w:hAnsi="Consolas"/>
+          <w:color w:val="0070C0"/>
           <w:sz w:val="20"/>
           <w:szCs w:val="20"/>
           <w:lang w:val="bg-BG"/>
@@ -8001,6 +9267,7 @@
       <w:r>
         <w:rPr>
           <w:rFonts w:ascii="Consolas" w:hAnsi="Consolas"/>
+          <w:color w:val="0070C0"/>
           <w:sz w:val="20"/>
           <w:szCs w:val="20"/>
           <w:lang w:val="bg-BG"/>
@@ -8057,11 +9324,20 @@
         </w:rPr>
         <w:t>)</w:t>
       </w:r>
-    </w:p>
-    <w:p>
-      <w:pPr>
-        <w:pStyle w:val="a5"/>
-        <w:ind w:left="1800"/>
+      <w:r>
+        <w:rPr>
+          <w:rFonts w:ascii="Consolas" w:hAnsi="Consolas"/>
+          <w:sz w:val="20"/>
+          <w:szCs w:val="20"/>
+          <w:lang w:val="bg-BG"/>
+        </w:rPr>
+        <w:t>;</w:t>
+      </w:r>
+    </w:p>
+    <w:p>
+      <w:pPr>
+        <w:spacing w:after="0" w:line="240" w:lineRule="auto"/>
+        <w:ind w:left="720" w:firstLine="720"/>
         <w:rPr>
           <w:rFonts w:ascii="Consolas" w:hAnsi="Consolas"/>
           <w:sz w:val="20"/>
@@ -8073,6 +9349,7 @@
       <w:r>
         <w:rPr>
           <w:rFonts w:ascii="Consolas" w:hAnsi="Consolas"/>
+          <w:color w:val="0070C0"/>
           <w:sz w:val="20"/>
           <w:szCs w:val="20"/>
           <w:lang w:val="bg-BG"/>
@@ -8113,6 +9390,7 @@
       <w:r>
         <w:rPr>
           <w:rFonts w:ascii="Consolas" w:hAnsi="Consolas"/>
+          <w:color w:val="0070C0"/>
           <w:sz w:val="20"/>
           <w:szCs w:val="20"/>
           <w:lang w:val="bg-BG"/>
@@ -8169,11 +9447,20 @@
         </w:rPr>
         <w:t>)</w:t>
       </w:r>
-    </w:p>
-    <w:p>
-      <w:pPr>
-        <w:pStyle w:val="a5"/>
-        <w:ind w:left="1800"/>
+      <w:r>
+        <w:rPr>
+          <w:rFonts w:ascii="Consolas" w:hAnsi="Consolas"/>
+          <w:sz w:val="20"/>
+          <w:szCs w:val="20"/>
+          <w:lang w:val="bg-BG"/>
+        </w:rPr>
+        <w:t>;</w:t>
+      </w:r>
+    </w:p>
+    <w:p>
+      <w:pPr>
+        <w:spacing w:after="0" w:line="240" w:lineRule="auto"/>
+        <w:ind w:left="720" w:firstLine="720"/>
         <w:rPr>
           <w:rFonts w:ascii="Consolas" w:hAnsi="Consolas"/>
           <w:sz w:val="20"/>
@@ -8185,6 +9472,7 @@
       <w:r>
         <w:rPr>
           <w:rFonts w:ascii="Consolas" w:hAnsi="Consolas"/>
+          <w:color w:val="0070C0"/>
           <w:sz w:val="20"/>
           <w:szCs w:val="20"/>
           <w:lang w:val="bg-BG"/>
@@ -8225,6 +9513,7 @@
       <w:r>
         <w:rPr>
           <w:rFonts w:ascii="Consolas" w:hAnsi="Consolas"/>
+          <w:color w:val="0070C0"/>
           <w:sz w:val="20"/>
           <w:szCs w:val="20"/>
           <w:lang w:val="bg-BG"/>
@@ -8280,6 +9569,15 @@
           <w:lang w:val="bg-BG"/>
         </w:rPr>
         <w:t>)</w:t>
+      </w:r>
+      <w:r>
+        <w:rPr>
+          <w:rFonts w:ascii="Consolas" w:hAnsi="Consolas"/>
+          <w:sz w:val="20"/>
+          <w:szCs w:val="20"/>
+          <w:lang w:val="bg-BG"/>
+        </w:rPr>
+        <w:t>;</w:t>
       </w:r>
     </w:p>
     <w:p>
@@ -9537,6 +10835,7 @@
           <w:szCs w:val="28"/>
           <w:lang w:val="bg-BG"/>
         </w:rPr>
+        <w:lastRenderedPageBreak/>
         <w:t>Как работи програмата (т</w:t>
       </w:r>
       <w:r>
@@ -9646,7 +10945,216 @@
           <w:sz w:val="20"/>
           <w:szCs w:val="20"/>
         </w:rPr>
-        <w:t xml:space="preserve">                                                                                         &gt; create circle 2 5 8 red                                                                                       1. line 11 7 8 8 3                                                                                                  2. line 7 6 8 5 1                                                                                                 3. line 7 6 8 5 1                                                                                                  4. line 5 8 4 1 7                                                                                                  5. line 5 2 8 7 5                                                                                                  6. line 8 7 4 5 4                                                                                                 7. rectangle 8 7 4 5 blue                                                                                           </w:t>
+        <w:t xml:space="preserve">                                                                                         &gt; create circle 2 5 8 red                                                                                       1. line 11 7 8 8 3                                                                                                  2. line 7 6 8 5 1                                                                                                 3. line 7 6 8 5 1                                                                                                  4. line 5 8 4 1 7                                                                                                  5. line 5 2 8 7 5                                                                                                  6. line 8 7 4 5 4                                                                                                 7. rectangle 8 7 4 5 blue                                                                                           8. circle 2 5 8 red                                                                                                 Successfully created circle (8)     </w:t>
+      </w:r>
+    </w:p>
+    <w:p>
+      <w:pPr>
+        <w:pStyle w:val="a5"/>
+        <w:ind w:left="2160"/>
+        <w:rPr>
+          <w:rFonts w:ascii="Consolas" w:hAnsi="Consolas"/>
+          <w:sz w:val="20"/>
+          <w:szCs w:val="20"/>
+        </w:rPr>
+      </w:pPr>
+      <w:r>
+        <w:rPr>
+          <w:rFonts w:ascii="Consolas" w:hAnsi="Consolas"/>
+          <w:sz w:val="20"/>
+          <w:szCs w:val="20"/>
+        </w:rPr>
+        <w:t xml:space="preserve">                                                                              &gt; erase 2                                                                                                          Erased a line (2)  </w:t>
+      </w:r>
+    </w:p>
+    <w:p>
+      <w:pPr>
+        <w:pStyle w:val="a5"/>
+        <w:ind w:left="2160"/>
+        <w:rPr>
+          <w:rFonts w:ascii="Consolas" w:hAnsi="Consolas"/>
+          <w:sz w:val="20"/>
+          <w:szCs w:val="20"/>
+        </w:rPr>
+      </w:pPr>
+      <w:r>
+        <w:rPr>
+          <w:rFonts w:ascii="Consolas" w:hAnsi="Consolas"/>
+          <w:sz w:val="20"/>
+          <w:szCs w:val="20"/>
+        </w:rPr>
+        <w:t xml:space="preserve">                                                                                                &gt; erase 4                                                                                                          Erased a line (4)                                                                                                  &gt; print                                                                                                            </w:t>
+      </w:r>
+    </w:p>
+    <w:p>
+      <w:pPr>
+        <w:pStyle w:val="a5"/>
+        <w:ind w:left="2160"/>
+        <w:rPr>
+          <w:rFonts w:ascii="Consolas" w:hAnsi="Consolas"/>
+          <w:sz w:val="20"/>
+          <w:szCs w:val="20"/>
+        </w:rPr>
+      </w:pPr>
+      <w:r>
+        <w:rPr>
+          <w:rFonts w:ascii="Consolas" w:hAnsi="Consolas"/>
+          <w:sz w:val="20"/>
+          <w:szCs w:val="20"/>
+        </w:rPr>
+        <w:t xml:space="preserve">1. line 11 7 8 8 3                                                                                                  </w:t>
+      </w:r>
+    </w:p>
+    <w:p>
+      <w:pPr>
+        <w:pStyle w:val="a5"/>
+        <w:ind w:left="2160"/>
+        <w:rPr>
+          <w:rFonts w:ascii="Consolas" w:hAnsi="Consolas"/>
+          <w:sz w:val="20"/>
+          <w:szCs w:val="20"/>
+        </w:rPr>
+      </w:pPr>
+      <w:r>
+        <w:rPr>
+          <w:rFonts w:ascii="Consolas" w:hAnsi="Consolas"/>
+          <w:sz w:val="20"/>
+          <w:szCs w:val="20"/>
+        </w:rPr>
+        <w:t xml:space="preserve">2. line 7 6 8 5 1                                                                                                   </w:t>
+      </w:r>
+    </w:p>
+    <w:p>
+      <w:pPr>
+        <w:pStyle w:val="a5"/>
+        <w:ind w:left="2160"/>
+        <w:rPr>
+          <w:rFonts w:ascii="Consolas" w:hAnsi="Consolas"/>
+          <w:sz w:val="20"/>
+          <w:szCs w:val="20"/>
+        </w:rPr>
+      </w:pPr>
+      <w:r>
+        <w:rPr>
+          <w:rFonts w:ascii="Consolas" w:hAnsi="Consolas"/>
+          <w:sz w:val="20"/>
+          <w:szCs w:val="20"/>
+        </w:rPr>
+        <w:t xml:space="preserve">3. line 5 8 4 1 7                                                                                                   </w:t>
+      </w:r>
+    </w:p>
+    <w:p>
+      <w:pPr>
+        <w:pStyle w:val="a5"/>
+        <w:ind w:left="2160"/>
+        <w:rPr>
+          <w:rFonts w:ascii="Consolas" w:hAnsi="Consolas"/>
+          <w:sz w:val="20"/>
+          <w:szCs w:val="20"/>
+        </w:rPr>
+      </w:pPr>
+      <w:r>
+        <w:rPr>
+          <w:rFonts w:ascii="Consolas" w:hAnsi="Consolas"/>
+          <w:sz w:val="20"/>
+          <w:szCs w:val="20"/>
+        </w:rPr>
+        <w:t xml:space="preserve">4. line 8 7 4 5 4                                                                                                  5. rectangle 8 7 4 5 blue                                                                                         6. circle 2 5 8 red                     </w:t>
+      </w:r>
+    </w:p>
+    <w:p>
+      <w:pPr>
+        <w:pStyle w:val="a5"/>
+        <w:ind w:left="2160"/>
+        <w:rPr>
+          <w:rFonts w:ascii="Consolas" w:hAnsi="Consolas"/>
+          <w:sz w:val="20"/>
+          <w:szCs w:val="20"/>
+        </w:rPr>
+      </w:pPr>
+      <w:r>
+        <w:rPr>
+          <w:rFonts w:ascii="Consolas" w:hAnsi="Consolas"/>
+          <w:sz w:val="20"/>
+          <w:szCs w:val="20"/>
+        </w:rPr>
+        <w:t xml:space="preserve">                                                                            &gt; translate vertical=10 horizontal=10 6                                                                             Translated 6    </w:t>
+      </w:r>
+    </w:p>
+    <w:p>
+      <w:pPr>
+        <w:pStyle w:val="a5"/>
+        <w:ind w:left="2160"/>
+        <w:rPr>
+          <w:rFonts w:ascii="Consolas" w:hAnsi="Consolas"/>
+          <w:sz w:val="20"/>
+          <w:szCs w:val="20"/>
+        </w:rPr>
+      </w:pPr>
+      <w:r>
+        <w:rPr>
+          <w:rFonts w:ascii="Consolas" w:hAnsi="Consolas"/>
+          <w:sz w:val="20"/>
+          <w:szCs w:val="20"/>
+        </w:rPr>
+        <w:t xml:space="preserve">                                                                                                  &gt; print                                                                                                            1. line 11 7 8 8 3                                                                                                2. line 7 6 8 5 1                                                                                                  3. line 5 8 4 1 7                                                                                                   </w:t>
+      </w:r>
+    </w:p>
+    <w:p>
+      <w:pPr>
+        <w:pStyle w:val="a5"/>
+        <w:ind w:left="2160"/>
+        <w:rPr>
+          <w:rFonts w:ascii="Consolas" w:hAnsi="Consolas"/>
+          <w:sz w:val="20"/>
+          <w:szCs w:val="20"/>
+        </w:rPr>
+      </w:pPr>
+      <w:r>
+        <w:rPr>
+          <w:rFonts w:ascii="Consolas" w:hAnsi="Consolas"/>
+          <w:sz w:val="20"/>
+          <w:szCs w:val="20"/>
+        </w:rPr>
+        <w:t xml:space="preserve">4. line 8 7 4 5 4                                                                                                  5. rectangle 8 7 4 5 blue                                                                                           6. circle 12 15 8 red             </w:t>
+      </w:r>
+    </w:p>
+    <w:p>
+      <w:pPr>
+        <w:pStyle w:val="a5"/>
+        <w:ind w:left="2160"/>
+        <w:rPr>
+          <w:rFonts w:ascii="Consolas" w:hAnsi="Consolas"/>
+          <w:sz w:val="20"/>
+          <w:szCs w:val="20"/>
+        </w:rPr>
+      </w:pPr>
+      <w:r>
+        <w:rPr>
+          <w:rFonts w:ascii="Consolas" w:hAnsi="Consolas"/>
+          <w:sz w:val="20"/>
+          <w:szCs w:val="20"/>
+        </w:rPr>
+        <w:t xml:space="preserve">                                                                                 &gt; translate vertical=10 horizontal=5                                                                                Translated all figures             </w:t>
+      </w:r>
+    </w:p>
+    <w:p>
+      <w:pPr>
+        <w:pStyle w:val="a5"/>
+        <w:ind w:left="2160"/>
+        <w:rPr>
+          <w:rFonts w:ascii="Consolas" w:hAnsi="Consolas"/>
+          <w:sz w:val="20"/>
+          <w:szCs w:val="20"/>
+        </w:rPr>
+      </w:pPr>
+      <w:r>
+        <w:rPr>
+          <w:rFonts w:ascii="Consolas" w:hAnsi="Consolas"/>
+          <w:sz w:val="20"/>
+          <w:szCs w:val="20"/>
+        </w:rPr>
+        <w:t xml:space="preserve">                                                                                &gt; print                                                                                                             1. line 16 17 13 18 3                                                                                               2. line 12 16 13 15 1                                                                                               </w:t>
       </w:r>
       <w:r>
         <w:rPr>
@@ -9655,216 +11163,7 @@
           <w:szCs w:val="20"/>
         </w:rPr>
         <w:lastRenderedPageBreak/>
-        <w:t xml:space="preserve">8. circle 2 5 8 red                                                                                                 Successfully created circle (8)     </w:t>
-      </w:r>
-    </w:p>
-    <w:p>
-      <w:pPr>
-        <w:pStyle w:val="a5"/>
-        <w:ind w:left="2160"/>
-        <w:rPr>
-          <w:rFonts w:ascii="Consolas" w:hAnsi="Consolas"/>
-          <w:sz w:val="20"/>
-          <w:szCs w:val="20"/>
-        </w:rPr>
-      </w:pPr>
-      <w:r>
-        <w:rPr>
-          <w:rFonts w:ascii="Consolas" w:hAnsi="Consolas"/>
-          <w:sz w:val="20"/>
-          <w:szCs w:val="20"/>
-        </w:rPr>
-        <w:t xml:space="preserve">                                                                              &gt; erase 2                                                                                                          Erased a line (2)  </w:t>
-      </w:r>
-    </w:p>
-    <w:p>
-      <w:pPr>
-        <w:pStyle w:val="a5"/>
-        <w:ind w:left="2160"/>
-        <w:rPr>
-          <w:rFonts w:ascii="Consolas" w:hAnsi="Consolas"/>
-          <w:sz w:val="20"/>
-          <w:szCs w:val="20"/>
-        </w:rPr>
-      </w:pPr>
-      <w:r>
-        <w:rPr>
-          <w:rFonts w:ascii="Consolas" w:hAnsi="Consolas"/>
-          <w:sz w:val="20"/>
-          <w:szCs w:val="20"/>
-        </w:rPr>
-        <w:t xml:space="preserve">                                                                                                &gt; erase 4                                                                                                          Erased a line (4)                                                                                                  &gt; print                                                                                                            </w:t>
-      </w:r>
-    </w:p>
-    <w:p>
-      <w:pPr>
-        <w:pStyle w:val="a5"/>
-        <w:ind w:left="2160"/>
-        <w:rPr>
-          <w:rFonts w:ascii="Consolas" w:hAnsi="Consolas"/>
-          <w:sz w:val="20"/>
-          <w:szCs w:val="20"/>
-        </w:rPr>
-      </w:pPr>
-      <w:r>
-        <w:rPr>
-          <w:rFonts w:ascii="Consolas" w:hAnsi="Consolas"/>
-          <w:sz w:val="20"/>
-          <w:szCs w:val="20"/>
-        </w:rPr>
-        <w:t xml:space="preserve">1. line 11 7 8 8 3                                                                                                  </w:t>
-      </w:r>
-    </w:p>
-    <w:p>
-      <w:pPr>
-        <w:pStyle w:val="a5"/>
-        <w:ind w:left="2160"/>
-        <w:rPr>
-          <w:rFonts w:ascii="Consolas" w:hAnsi="Consolas"/>
-          <w:sz w:val="20"/>
-          <w:szCs w:val="20"/>
-        </w:rPr>
-      </w:pPr>
-      <w:r>
-        <w:rPr>
-          <w:rFonts w:ascii="Consolas" w:hAnsi="Consolas"/>
-          <w:sz w:val="20"/>
-          <w:szCs w:val="20"/>
-        </w:rPr>
-        <w:t xml:space="preserve">2. line 7 6 8 5 1                                                                                                   </w:t>
-      </w:r>
-    </w:p>
-    <w:p>
-      <w:pPr>
-        <w:pStyle w:val="a5"/>
-        <w:ind w:left="2160"/>
-        <w:rPr>
-          <w:rFonts w:ascii="Consolas" w:hAnsi="Consolas"/>
-          <w:sz w:val="20"/>
-          <w:szCs w:val="20"/>
-        </w:rPr>
-      </w:pPr>
-      <w:r>
-        <w:rPr>
-          <w:rFonts w:ascii="Consolas" w:hAnsi="Consolas"/>
-          <w:sz w:val="20"/>
-          <w:szCs w:val="20"/>
-        </w:rPr>
-        <w:t xml:space="preserve">3. line 5 8 4 1 7                                                                                                   </w:t>
-      </w:r>
-    </w:p>
-    <w:p>
-      <w:pPr>
-        <w:pStyle w:val="a5"/>
-        <w:ind w:left="2160"/>
-        <w:rPr>
-          <w:rFonts w:ascii="Consolas" w:hAnsi="Consolas"/>
-          <w:sz w:val="20"/>
-          <w:szCs w:val="20"/>
-        </w:rPr>
-      </w:pPr>
-      <w:r>
-        <w:rPr>
-          <w:rFonts w:ascii="Consolas" w:hAnsi="Consolas"/>
-          <w:sz w:val="20"/>
-          <w:szCs w:val="20"/>
-        </w:rPr>
-        <w:t xml:space="preserve">4. line 8 7 4 5 4                                                                                                  5. rectangle 8 7 4 5 blue                                                                                         6. circle 2 5 8 red                     </w:t>
-      </w:r>
-    </w:p>
-    <w:p>
-      <w:pPr>
-        <w:pStyle w:val="a5"/>
-        <w:ind w:left="2160"/>
-        <w:rPr>
-          <w:rFonts w:ascii="Consolas" w:hAnsi="Consolas"/>
-          <w:sz w:val="20"/>
-          <w:szCs w:val="20"/>
-        </w:rPr>
-      </w:pPr>
-      <w:r>
-        <w:rPr>
-          <w:rFonts w:ascii="Consolas" w:hAnsi="Consolas"/>
-          <w:sz w:val="20"/>
-          <w:szCs w:val="20"/>
-        </w:rPr>
-        <w:t xml:space="preserve">                                                                            &gt; translate vertical=10 horizontal=10 6                                                                             Translated 6    </w:t>
-      </w:r>
-    </w:p>
-    <w:p>
-      <w:pPr>
-        <w:pStyle w:val="a5"/>
-        <w:ind w:left="2160"/>
-        <w:rPr>
-          <w:rFonts w:ascii="Consolas" w:hAnsi="Consolas"/>
-          <w:sz w:val="20"/>
-          <w:szCs w:val="20"/>
-        </w:rPr>
-      </w:pPr>
-      <w:r>
-        <w:rPr>
-          <w:rFonts w:ascii="Consolas" w:hAnsi="Consolas"/>
-          <w:sz w:val="20"/>
-          <w:szCs w:val="20"/>
-        </w:rPr>
-        <w:t xml:space="preserve">                                                                                                  &gt; print                                                                                                            1. line 11 7 8 8 3                                                                                                2. line 7 6 8 5 1                                                                                                  3. line 5 8 4 1 7                                                                                                   </w:t>
-      </w:r>
-    </w:p>
-    <w:p>
-      <w:pPr>
-        <w:pStyle w:val="a5"/>
-        <w:ind w:left="2160"/>
-        <w:rPr>
-          <w:rFonts w:ascii="Consolas" w:hAnsi="Consolas"/>
-          <w:sz w:val="20"/>
-          <w:szCs w:val="20"/>
-        </w:rPr>
-      </w:pPr>
-      <w:r>
-        <w:rPr>
-          <w:rFonts w:ascii="Consolas" w:hAnsi="Consolas"/>
-          <w:sz w:val="20"/>
-          <w:szCs w:val="20"/>
-        </w:rPr>
-        <w:t xml:space="preserve">4. line 8 7 4 5 4                                                                                                  5. rectangle 8 7 4 5 blue                                                                                           6. circle 12 15 8 red             </w:t>
-      </w:r>
-    </w:p>
-    <w:p>
-      <w:pPr>
-        <w:pStyle w:val="a5"/>
-        <w:ind w:left="2160"/>
-        <w:rPr>
-          <w:rFonts w:ascii="Consolas" w:hAnsi="Consolas"/>
-          <w:sz w:val="20"/>
-          <w:szCs w:val="20"/>
-        </w:rPr>
-      </w:pPr>
-      <w:r>
-        <w:rPr>
-          <w:rFonts w:ascii="Consolas" w:hAnsi="Consolas"/>
-          <w:sz w:val="20"/>
-          <w:szCs w:val="20"/>
-        </w:rPr>
-        <w:t xml:space="preserve">                                                                                 &gt; translate vertical=10 horizontal=5                                                                                Translated all figures             </w:t>
-      </w:r>
-    </w:p>
-    <w:p>
-      <w:pPr>
-        <w:pStyle w:val="a5"/>
-        <w:ind w:left="2160"/>
-        <w:rPr>
-          <w:rFonts w:ascii="Consolas" w:hAnsi="Consolas"/>
-          <w:sz w:val="20"/>
-          <w:szCs w:val="20"/>
-        </w:rPr>
-      </w:pPr>
-      <w:r>
-        <w:rPr>
-          <w:rFonts w:ascii="Consolas" w:hAnsi="Consolas"/>
-          <w:sz w:val="20"/>
-          <w:szCs w:val="20"/>
-        </w:rPr>
-        <w:t xml:space="preserve">                                                                                &gt; print                                                                                                             1. line 16 17 13 18 3                                                                                               2. line 12 16 13 15 1                                                                                               3. line 10 18 9 11 7                                                                                                4. line 13 17 9 15 4                                                                                                5. rectangle 13 17 4 5 blue                                                                                       6. circle 17 25 8 red     </w:t>
+        <w:t xml:space="preserve">3. line 10 18 9 11 7                                                                                                4. line 13 17 9 15 4                                                                                                5. rectangle 13 17 4 5 blue                                                                                       6. circle 17 25 8 red     </w:t>
       </w:r>
     </w:p>
     <w:p>

</xml_diff>

<commit_message>
same changes to code
</commit_message>
<xml_diff>
--- a/Документация.docx
+++ b/Документация.docx
@@ -846,7 +846,7 @@
         <w:rPr>
           <w:lang w:val="bg-BG"/>
         </w:rPr>
-        <w:t xml:space="preserve"> Следователно имаме :</w:t>
+        <w:t xml:space="preserve"> Следователно имаме:</w:t>
       </w:r>
     </w:p>
     <w:p>
@@ -862,6 +862,12 @@
         <w:rPr>
           <w:lang w:val="en-US"/>
         </w:rPr>
+        <w:t>-</w:t>
+      </w:r>
+      <w:r>
+        <w:rPr>
+          <w:lang w:val="en-US"/>
+        </w:rPr>
         <w:t xml:space="preserve">class Line, class Rectangle, class Circle, </w:t>
       </w:r>
       <w:r>
@@ -886,7 +892,7 @@
     <w:p>
       <w:pPr>
         <w:spacing w:after="0" w:line="240" w:lineRule="auto"/>
-        <w:ind w:left="1440" w:firstLine="720"/>
+        <w:ind w:left="1440"/>
         <w:rPr>
           <w:rFonts w:ascii="Times New Roman" w:eastAsia="Times New Roman" w:hAnsi="Times New Roman" w:cs="Times New Roman"/>
           <w:color w:val="000000"/>
@@ -1508,7 +1514,7 @@
     <w:p>
       <w:pPr>
         <w:spacing w:after="0" w:line="240" w:lineRule="auto"/>
-        <w:ind w:left="1440" w:firstLine="720"/>
+        <w:ind w:left="1440"/>
         <w:rPr>
           <w:rFonts w:ascii="Times New Roman" w:eastAsia="Times New Roman" w:hAnsi="Times New Roman" w:cs="Times New Roman"/>
           <w:color w:val="000000"/>
@@ -1602,171 +1608,240 @@
     </w:p>
     <w:p>
       <w:pPr>
+        <w:spacing w:after="0" w:line="240" w:lineRule="auto"/>
+        <w:ind w:left="1440"/>
+        <w:rPr>
+          <w:rFonts w:ascii="Times New Roman" w:eastAsia="Times New Roman" w:hAnsi="Times New Roman" w:cs="Times New Roman"/>
+          <w:color w:val="000000"/>
+          <w:sz w:val="24"/>
+          <w:szCs w:val="24"/>
+          <w:lang w:val="bg-BG" w:eastAsia="en-GB"/>
+        </w:rPr>
+      </w:pPr>
+      <w:r>
+        <w:rPr>
+          <w:rFonts w:ascii="Times New Roman" w:hAnsi="Times New Roman" w:cs="Times New Roman"/>
+          <w:sz w:val="24"/>
+          <w:szCs w:val="24"/>
+          <w:lang w:val="bg-BG"/>
+        </w:rPr>
+        <w:t xml:space="preserve">Ако файлът </w:t>
+      </w:r>
+      <w:r>
+        <w:rPr>
+          <w:rFonts w:ascii="Times New Roman" w:hAnsi="Times New Roman" w:cs="Times New Roman"/>
+          <w:sz w:val="24"/>
+          <w:szCs w:val="24"/>
+          <w:lang w:val="bg-BG"/>
+        </w:rPr>
+        <w:t xml:space="preserve">въведен от потребителя </w:t>
+      </w:r>
+      <w:r>
+        <w:rPr>
+          <w:rFonts w:ascii="Times New Roman" w:hAnsi="Times New Roman" w:cs="Times New Roman"/>
+          <w:sz w:val="24"/>
+          <w:szCs w:val="24"/>
+          <w:lang w:val="bg-BG"/>
+        </w:rPr>
+        <w:t>съществува</w:t>
+      </w:r>
+      <w:r>
+        <w:rPr>
+          <w:rFonts w:ascii="Times New Roman" w:hAnsi="Times New Roman" w:cs="Times New Roman"/>
+          <w:sz w:val="24"/>
+          <w:szCs w:val="24"/>
+          <w:lang w:val="bg-BG"/>
+        </w:rPr>
+        <w:t>, фигурите</w:t>
+      </w:r>
+      <w:r>
+        <w:rPr>
+          <w:rFonts w:ascii="Times New Roman" w:hAnsi="Times New Roman" w:cs="Times New Roman"/>
+          <w:sz w:val="24"/>
+          <w:szCs w:val="24"/>
+          <w:lang w:val="bg-BG"/>
+        </w:rPr>
+        <w:t xml:space="preserve"> се</w:t>
+      </w:r>
+      <w:r>
+        <w:rPr>
+          <w:rFonts w:ascii="Times New Roman" w:hAnsi="Times New Roman" w:cs="Times New Roman"/>
+          <w:sz w:val="24"/>
+          <w:szCs w:val="24"/>
+          <w:lang w:val="en-US"/>
+        </w:rPr>
+        <w:t xml:space="preserve"> </w:t>
+      </w:r>
+      <w:r>
+        <w:rPr>
+          <w:rFonts w:ascii="Times New Roman" w:hAnsi="Times New Roman" w:cs="Times New Roman"/>
+          <w:sz w:val="24"/>
+          <w:szCs w:val="24"/>
+          <w:lang w:val="bg-BG"/>
+        </w:rPr>
+        <w:t>зареждат от</w:t>
+      </w:r>
+      <w:r>
+        <w:rPr>
+          <w:rFonts w:ascii="Times New Roman" w:hAnsi="Times New Roman" w:cs="Times New Roman"/>
+          <w:sz w:val="24"/>
+          <w:szCs w:val="24"/>
+          <w:lang w:val="en-US"/>
+        </w:rPr>
+        <w:t xml:space="preserve"> </w:t>
+      </w:r>
+      <w:r>
+        <w:rPr>
+          <w:rFonts w:ascii="Times New Roman" w:hAnsi="Times New Roman" w:cs="Times New Roman"/>
+          <w:sz w:val="24"/>
+          <w:szCs w:val="24"/>
+          <w:lang w:val="bg-BG"/>
+        </w:rPr>
+        <w:t>него, а ако не, се създава нов</w:t>
+      </w:r>
+      <w:r>
+        <w:rPr>
+          <w:rFonts w:ascii="Times New Roman" w:hAnsi="Times New Roman" w:cs="Times New Roman"/>
+          <w:sz w:val="24"/>
+          <w:szCs w:val="24"/>
+          <w:lang w:val="bg-BG"/>
+        </w:rPr>
+        <w:t xml:space="preserve"> празен</w:t>
+      </w:r>
+      <w:r>
+        <w:rPr>
+          <w:rFonts w:ascii="Times New Roman" w:hAnsi="Times New Roman" w:cs="Times New Roman"/>
+          <w:sz w:val="24"/>
+          <w:szCs w:val="24"/>
+          <w:lang w:val="bg-BG"/>
+        </w:rPr>
+        <w:t xml:space="preserve"> файл с това име.</w:t>
+      </w:r>
+    </w:p>
+    <w:p>
+      <w:pPr>
         <w:pStyle w:val="a3"/>
         <w:spacing w:before="0" w:beforeAutospacing="0" w:after="0" w:afterAutospacing="0"/>
-        <w:ind w:left="1440" w:firstLine="720"/>
-        <w:rPr>
-          <w:lang w:val="bg-BG"/>
-        </w:rPr>
-      </w:pPr>
-      <w:r>
-        <w:rPr>
-          <w:lang w:val="bg-BG"/>
-        </w:rPr>
-        <w:t xml:space="preserve">Ако файлът </w:t>
-      </w:r>
-      <w:r>
-        <w:rPr>
-          <w:lang w:val="bg-BG"/>
-        </w:rPr>
-        <w:t xml:space="preserve">въведен от потребителя </w:t>
-      </w:r>
-      <w:r>
-        <w:rPr>
-          <w:lang w:val="bg-BG"/>
-        </w:rPr>
-        <w:t>съществува</w:t>
-      </w:r>
-      <w:r>
-        <w:rPr>
-          <w:lang w:val="bg-BG"/>
-        </w:rPr>
-        <w:t>, фигурите</w:t>
-      </w:r>
-      <w:r>
-        <w:rPr>
-          <w:lang w:val="bg-BG"/>
-        </w:rPr>
-        <w:t xml:space="preserve"> се </w:t>
-      </w:r>
-      <w:r>
-        <w:rPr>
-          <w:lang w:val="bg-BG"/>
-        </w:rPr>
-        <w:t>зареждат от</w:t>
+        <w:ind w:left="1440"/>
+        <w:rPr>
+          <w:color w:val="000000"/>
+          <w:lang w:val="bg-BG"/>
+        </w:rPr>
+      </w:pPr>
+      <w:r>
+        <w:rPr>
+          <w:color w:val="000000"/>
+          <w:lang w:val="bg-BG"/>
+        </w:rPr>
+        <w:t>След като се заредят фигурите от въведения от потребителя файл, той трябва да може да изпълнява всички команди, които добавят, изтриват или променят фигурите.</w:t>
       </w:r>
     </w:p>
     <w:p>
       <w:pPr>
         <w:pStyle w:val="a3"/>
         <w:spacing w:before="0" w:beforeAutospacing="0" w:after="0" w:afterAutospacing="0"/>
-        <w:ind w:left="720" w:firstLine="720"/>
-        <w:rPr>
-          <w:lang w:val="bg-BG"/>
-        </w:rPr>
-      </w:pPr>
-      <w:r>
-        <w:rPr>
-          <w:lang w:val="bg-BG"/>
-        </w:rPr>
-        <w:t>него, а ако не, се създава нов</w:t>
-      </w:r>
-      <w:r>
-        <w:rPr>
-          <w:lang w:val="bg-BG"/>
-        </w:rPr>
-        <w:t xml:space="preserve"> празен</w:t>
-      </w:r>
-      <w:r>
-        <w:rPr>
-          <w:lang w:val="bg-BG"/>
-        </w:rPr>
-        <w:t xml:space="preserve"> файл с това име.</w:t>
+        <w:ind w:left="1440"/>
+        <w:rPr>
+          <w:color w:val="000000"/>
+          <w:lang w:val="bg-BG"/>
+        </w:rPr>
+      </w:pPr>
+      <w:r>
+        <w:rPr>
+          <w:color w:val="000000"/>
+          <w:lang w:val="bg-BG"/>
+        </w:rPr>
+        <w:t>А ако е създаден от потребителя той първо трябва да създаде поне една фигура.</w:t>
       </w:r>
     </w:p>
     <w:p>
       <w:pPr>
         <w:pStyle w:val="a3"/>
         <w:spacing w:before="0" w:beforeAutospacing="0" w:after="0" w:afterAutospacing="0"/>
-        <w:ind w:left="1440" w:firstLine="720"/>
-        <w:rPr>
-          <w:color w:val="000000"/>
-          <w:lang w:val="bg-BG"/>
-        </w:rPr>
-      </w:pPr>
-      <w:r>
-        <w:rPr>
-          <w:color w:val="000000"/>
-          <w:lang w:val="bg-BG"/>
-        </w:rPr>
-        <w:t>След като се заредят фигурите от въведения от потребителя файл, той трябва да може да изпълнява всички команди, които добавят, изтриват или променят фигурите.</w:t>
+        <w:ind w:left="1440"/>
+        <w:rPr>
+          <w:color w:val="000000"/>
+          <w:lang w:val="bg-BG"/>
+        </w:rPr>
+      </w:pPr>
+      <w:r>
+        <w:rPr>
+          <w:color w:val="000000"/>
+          <w:lang w:val="bg-BG"/>
+        </w:rPr>
+        <w:t xml:space="preserve">Имаме клас </w:t>
+      </w:r>
+      <w:r>
+        <w:rPr>
+          <w:color w:val="000000"/>
+          <w:lang w:val="en-US"/>
+        </w:rPr>
+        <w:t xml:space="preserve">Shapes, </w:t>
+      </w:r>
+      <w:r>
+        <w:rPr>
+          <w:color w:val="000000"/>
+          <w:lang w:val="bg-BG"/>
+        </w:rPr>
+        <w:t>който се грижи за създаването на динамичен масив(вектор) от фигурите, ко</w:t>
+      </w:r>
+      <w:r>
+        <w:rPr>
+          <w:color w:val="000000"/>
+          <w:lang w:val="bg-BG"/>
+        </w:rPr>
+        <w:t>йто се грижи за изпълнението на командите относно самите ф</w:t>
+      </w:r>
+      <w:r>
+        <w:rPr>
+          <w:color w:val="000000"/>
+          <w:lang w:val="bg-BG"/>
+        </w:rPr>
+        <w:t>и</w:t>
+      </w:r>
+      <w:r>
+        <w:rPr>
+          <w:color w:val="000000"/>
+          <w:lang w:val="bg-BG"/>
+        </w:rPr>
+        <w:t>гури</w:t>
+      </w:r>
+      <w:r>
+        <w:rPr>
+          <w:color w:val="000000"/>
+          <w:lang w:val="bg-BG"/>
+        </w:rPr>
+        <w:t>.</w:t>
       </w:r>
     </w:p>
     <w:p>
       <w:pPr>
         <w:pStyle w:val="a3"/>
         <w:spacing w:before="0" w:beforeAutospacing="0" w:after="0" w:afterAutospacing="0"/>
-        <w:ind w:left="1440" w:firstLine="720"/>
-        <w:rPr>
-          <w:color w:val="000000"/>
-          <w:lang w:val="bg-BG"/>
-        </w:rPr>
-      </w:pPr>
-      <w:r>
-        <w:rPr>
-          <w:color w:val="000000"/>
-          <w:lang w:val="bg-BG"/>
-        </w:rPr>
-        <w:t>А ако е създаден от потребителя той първо трябва да създаде поне една фигура.</w:t>
-      </w:r>
-    </w:p>
-    <w:p>
-      <w:pPr>
-        <w:pStyle w:val="a3"/>
-        <w:spacing w:before="0" w:beforeAutospacing="0" w:after="0" w:afterAutospacing="0"/>
-        <w:ind w:left="1440" w:firstLine="720"/>
-        <w:rPr>
-          <w:lang w:val="bg-BG"/>
-        </w:rPr>
-      </w:pPr>
-      <w:r>
-        <w:rPr>
-          <w:color w:val="000000"/>
-          <w:lang w:val="bg-BG"/>
-        </w:rPr>
-        <w:t xml:space="preserve">Имаме клас </w:t>
-      </w:r>
-      <w:r>
-        <w:rPr>
-          <w:color w:val="000000"/>
-          <w:lang w:val="en-US"/>
-        </w:rPr>
-        <w:t xml:space="preserve">Shapes, </w:t>
-      </w:r>
-      <w:r>
-        <w:rPr>
-          <w:color w:val="000000"/>
-          <w:lang w:val="bg-BG"/>
-        </w:rPr>
-        <w:t>който се грижи за създаването на динамичен масив(вектор) от фигурите, ко</w:t>
-      </w:r>
-      <w:r>
-        <w:rPr>
-          <w:color w:val="000000"/>
-          <w:lang w:val="bg-BG"/>
-        </w:rPr>
-        <w:t>йто се грижи за изпълнението на командите относно самите ф</w:t>
-      </w:r>
-      <w:r>
-        <w:rPr>
-          <w:color w:val="000000"/>
-          <w:lang w:val="bg-BG"/>
-        </w:rPr>
-        <w:t>и</w:t>
-      </w:r>
-      <w:r>
-        <w:rPr>
-          <w:color w:val="000000"/>
-          <w:lang w:val="bg-BG"/>
-        </w:rPr>
-        <w:t>гури</w:t>
-      </w:r>
-      <w:r>
-        <w:rPr>
-          <w:color w:val="000000"/>
-          <w:lang w:val="bg-BG"/>
-        </w:rPr>
-        <w:t>.</w:t>
+        <w:ind w:left="1440"/>
+        <w:rPr>
+          <w:lang w:val="en-US"/>
+        </w:rPr>
+      </w:pPr>
+      <w:r>
+        <w:rPr>
+          <w:color w:val="000000"/>
+        </w:rPr>
+        <w:t xml:space="preserve">Class Point </w:t>
+      </w:r>
+      <w:r>
+        <w:rPr>
+          <w:color w:val="000000"/>
+          <w:lang w:val="bg-BG"/>
+        </w:rPr>
+        <w:t xml:space="preserve">е помощен клас за някой изчисления относно </w:t>
+      </w:r>
+      <w:r>
+        <w:rPr>
+          <w:color w:val="000000"/>
+          <w:lang w:val="en-US"/>
+        </w:rPr>
+        <w:t>within.</w:t>
       </w:r>
     </w:p>
     <w:p>
@@ -1864,10 +1939,10 @@
           <w:szCs w:val="28"/>
         </w:rPr>
         <w:drawing>
-          <wp:inline distT="0" distB="0" distL="0" distR="0" wp14:anchorId="6071C7FA" wp14:editId="0811AEB2">
-            <wp:extent cx="5731510" cy="4726940"/>
-            <wp:effectExtent l="0" t="0" r="2540" b="0"/>
-            <wp:docPr id="1" name="Картина 1"/>
+          <wp:inline distT="0" distB="0" distL="0" distR="0">
+            <wp:extent cx="6018539" cy="5059680"/>
+            <wp:effectExtent l="0" t="0" r="1270" b="7620"/>
+            <wp:docPr id="2" name="Картина 2"/>
             <wp:cNvGraphicFramePr>
               <a:graphicFrameLocks xmlns:a="http://schemas.openxmlformats.org/drawingml/2006/main" noChangeAspect="1"/>
             </wp:cNvGraphicFramePr>
@@ -1875,7 +1950,7 @@
               <a:graphicData uri="http://schemas.openxmlformats.org/drawingml/2006/picture">
                 <pic:pic xmlns:pic="http://schemas.openxmlformats.org/drawingml/2006/picture">
                   <pic:nvPicPr>
-                    <pic:cNvPr id="1" name="ClassDiagram1.png"/>
+                    <pic:cNvPr id="2" name="ClassDiagram.png"/>
                     <pic:cNvPicPr/>
                   </pic:nvPicPr>
                   <pic:blipFill>
@@ -1893,7 +1968,7 @@
                   <pic:spPr>
                     <a:xfrm>
                       <a:off x="0" y="0"/>
-                      <a:ext cx="5731510" cy="4726940"/>
+                      <a:ext cx="6032824" cy="5071689"/>
                     </a:xfrm>
                     <a:prstGeom prst="rect">
                       <a:avLst/>
@@ -2037,6 +2112,21 @@
     </w:p>
     <w:p>
       <w:pPr>
+        <w:autoSpaceDE w:val="0"/>
+        <w:autoSpaceDN w:val="0"/>
+        <w:adjustRightInd w:val="0"/>
+        <w:spacing w:after="0" w:line="240" w:lineRule="auto"/>
+        <w:rPr>
+          <w:rFonts w:ascii="Times New Roman" w:hAnsi="Times New Roman" w:cs="Times New Roman"/>
+          <w:color w:val="000000"/>
+          <w:sz w:val="28"/>
+          <w:szCs w:val="28"/>
+          <w:lang w:val="en-US"/>
+        </w:rPr>
+      </w:pPr>
+    </w:p>
+    <w:p>
+      <w:pPr>
         <w:pStyle w:val="a5"/>
         <w:numPr>
           <w:ilvl w:val="0"/>
@@ -3395,6 +3485,21 @@
         </w:rPr>
         <w:t xml:space="preserve"> 0;  }</w:t>
       </w:r>
+    </w:p>
+    <w:p>
+      <w:pPr>
+        <w:pStyle w:val="a5"/>
+        <w:autoSpaceDE w:val="0"/>
+        <w:autoSpaceDN w:val="0"/>
+        <w:adjustRightInd w:val="0"/>
+        <w:spacing w:before="160" w:line="240" w:lineRule="auto"/>
+        <w:rPr>
+          <w:rFonts w:ascii="Times New Roman" w:hAnsi="Times New Roman" w:cs="Times New Roman"/>
+          <w:color w:val="000000"/>
+          <w:sz w:val="24"/>
+          <w:szCs w:val="24"/>
+        </w:rPr>
+      </w:pPr>
     </w:p>
     <w:p>
       <w:pPr>
@@ -4567,6 +4672,7 @@
           <w:color w:val="000000"/>
           <w:sz w:val="19"/>
           <w:szCs w:val="19"/>
+          <w:lang w:val="en-US"/>
         </w:rPr>
       </w:pPr>
       <w:r>
@@ -4654,16 +4760,260 @@
     </w:p>
     <w:p>
       <w:pPr>
+        <w:pStyle w:val="a5"/>
         <w:autoSpaceDE w:val="0"/>
         <w:autoSpaceDN w:val="0"/>
         <w:adjustRightInd w:val="0"/>
         <w:spacing w:before="160" w:line="240" w:lineRule="auto"/>
-        <w:jc w:val="both"/>
+        <w:ind w:firstLine="720"/>
+        <w:rPr>
+          <w:rFonts w:ascii="Consolas" w:hAnsi="Consolas" w:cs="Consolas"/>
+          <w:color w:val="000000"/>
+          <w:sz w:val="20"/>
+          <w:szCs w:val="20"/>
+          <w:lang w:val="bg-BG"/>
+        </w:rPr>
+      </w:pPr>
+      <w:r>
+        <w:rPr>
+          <w:rFonts w:ascii="Consolas" w:hAnsi="Consolas" w:cs="Consolas"/>
+          <w:color w:val="0070C0"/>
+          <w:sz w:val="20"/>
+          <w:szCs w:val="20"/>
+          <w:lang w:val="en-US"/>
+        </w:rPr>
+        <w:t>virtual</w:t>
+      </w:r>
+      <w:r>
+        <w:rPr>
+          <w:rFonts w:ascii="Consolas" w:hAnsi="Consolas" w:cs="Consolas"/>
+          <w:color w:val="000000"/>
+          <w:sz w:val="20"/>
+          <w:szCs w:val="20"/>
+          <w:lang w:val="en-US"/>
+        </w:rPr>
+        <w:t xml:space="preserve"> Point </w:t>
+      </w:r>
+      <w:proofErr w:type="spellStart"/>
+      <w:proofErr w:type="gramStart"/>
+      <w:r>
+        <w:rPr>
+          <w:rFonts w:ascii="Consolas" w:hAnsi="Consolas" w:cs="Consolas"/>
+          <w:color w:val="000000"/>
+          <w:sz w:val="20"/>
+          <w:szCs w:val="20"/>
+          <w:lang w:val="en-US"/>
+        </w:rPr>
+        <w:t>CoordinatesOfTopLeftPoint</w:t>
+      </w:r>
+      <w:proofErr w:type="spellEnd"/>
+      <w:r>
+        <w:rPr>
+          <w:rFonts w:ascii="Consolas" w:hAnsi="Consolas" w:cs="Consolas"/>
+          <w:color w:val="000000"/>
+          <w:sz w:val="20"/>
+          <w:szCs w:val="20"/>
+          <w:lang w:val="en-US"/>
+        </w:rPr>
+        <w:t>(</w:t>
+      </w:r>
+      <w:proofErr w:type="gramEnd"/>
+      <w:r>
+        <w:rPr>
+          <w:rFonts w:ascii="Consolas" w:hAnsi="Consolas" w:cs="Consolas"/>
+          <w:color w:val="000000"/>
+          <w:sz w:val="20"/>
+          <w:szCs w:val="20"/>
+          <w:lang w:val="en-US"/>
+        </w:rPr>
+        <w:t>)</w:t>
+      </w:r>
+      <w:r>
+        <w:rPr>
+          <w:rFonts w:ascii="Consolas" w:hAnsi="Consolas" w:cs="Consolas"/>
+          <w:color w:val="000000"/>
+          <w:sz w:val="20"/>
+          <w:szCs w:val="20"/>
+          <w:lang w:val="bg-BG"/>
+        </w:rPr>
+        <w:t xml:space="preserve"> </w:t>
+      </w:r>
+      <w:r>
+        <w:rPr>
+          <w:rFonts w:ascii="Consolas" w:hAnsi="Consolas" w:cs="Consolas"/>
+          <w:color w:val="0070C0"/>
+          <w:sz w:val="20"/>
+          <w:szCs w:val="20"/>
+          <w:lang w:val="en-US"/>
+        </w:rPr>
+        <w:t>const</w:t>
+      </w:r>
+      <w:r>
+        <w:rPr>
+          <w:rFonts w:ascii="Consolas" w:hAnsi="Consolas" w:cs="Consolas"/>
+          <w:color w:val="000000"/>
+          <w:sz w:val="20"/>
+          <w:szCs w:val="20"/>
+          <w:lang w:val="en-US"/>
+        </w:rPr>
+        <w:t xml:space="preserve"> </w:t>
+      </w:r>
+      <w:r>
+        <w:rPr>
+          <w:rFonts w:ascii="Consolas" w:hAnsi="Consolas" w:cs="Times New Roman"/>
+          <w:color w:val="0070C0"/>
+          <w:sz w:val="20"/>
+          <w:szCs w:val="20"/>
+          <w:lang w:val="en-US"/>
+        </w:rPr>
+        <w:t>override</w:t>
+      </w:r>
+      <w:r>
+        <w:rPr>
+          <w:rFonts w:ascii="Consolas" w:hAnsi="Consolas" w:cs="Consolas"/>
+          <w:color w:val="000000"/>
+          <w:sz w:val="20"/>
+          <w:szCs w:val="20"/>
+          <w:lang w:val="bg-BG"/>
+        </w:rPr>
+        <w:t>;</w:t>
+      </w:r>
+    </w:p>
+    <w:p>
+      <w:pPr>
+        <w:pStyle w:val="a5"/>
+        <w:autoSpaceDE w:val="0"/>
+        <w:autoSpaceDN w:val="0"/>
+        <w:adjustRightInd w:val="0"/>
+        <w:spacing w:before="160" w:line="240" w:lineRule="auto"/>
+        <w:ind w:firstLine="720"/>
+        <w:rPr>
+          <w:rFonts w:ascii="Consolas" w:hAnsi="Consolas" w:cs="Consolas"/>
+          <w:color w:val="000000"/>
+          <w:sz w:val="20"/>
+          <w:szCs w:val="20"/>
+          <w:lang w:val="bg-BG"/>
+        </w:rPr>
+      </w:pPr>
+      <w:r>
+        <w:rPr>
+          <w:rFonts w:ascii="Consolas" w:hAnsi="Consolas" w:cs="Consolas"/>
+          <w:color w:val="0070C0"/>
+          <w:sz w:val="20"/>
+          <w:szCs w:val="20"/>
+          <w:lang w:val="en-US"/>
+        </w:rPr>
+        <w:t>virtual</w:t>
+      </w:r>
+      <w:r>
+        <w:rPr>
+          <w:rFonts w:ascii="Consolas" w:hAnsi="Consolas" w:cs="Consolas"/>
+          <w:color w:val="000000"/>
+          <w:sz w:val="20"/>
+          <w:szCs w:val="20"/>
+          <w:lang w:val="en-US"/>
+        </w:rPr>
+        <w:t xml:space="preserve"> Point </w:t>
+      </w:r>
+      <w:proofErr w:type="spellStart"/>
+      <w:proofErr w:type="gramStart"/>
+      <w:r>
+        <w:rPr>
+          <w:rFonts w:ascii="Consolas" w:hAnsi="Consolas" w:cs="Consolas"/>
+          <w:color w:val="000000"/>
+          <w:sz w:val="20"/>
+          <w:szCs w:val="20"/>
+          <w:lang w:val="en-US"/>
+        </w:rPr>
+        <w:t>CoordinatesOfTopRightPoint</w:t>
+      </w:r>
+      <w:proofErr w:type="spellEnd"/>
+      <w:r>
+        <w:rPr>
+          <w:rFonts w:ascii="Consolas" w:hAnsi="Consolas" w:cs="Consolas"/>
+          <w:color w:val="000000"/>
+          <w:sz w:val="20"/>
+          <w:szCs w:val="20"/>
+          <w:lang w:val="en-US"/>
+        </w:rPr>
+        <w:t>(</w:t>
+      </w:r>
+      <w:proofErr w:type="gramEnd"/>
+      <w:r>
+        <w:rPr>
+          <w:rFonts w:ascii="Consolas" w:hAnsi="Consolas" w:cs="Consolas"/>
+          <w:color w:val="000000"/>
+          <w:sz w:val="20"/>
+          <w:szCs w:val="20"/>
+          <w:lang w:val="en-US"/>
+        </w:rPr>
+        <w:t>)</w:t>
+      </w:r>
+      <w:r>
+        <w:rPr>
+          <w:rFonts w:ascii="Consolas" w:hAnsi="Consolas" w:cs="Consolas"/>
+          <w:color w:val="000000"/>
+          <w:sz w:val="20"/>
+          <w:szCs w:val="20"/>
+          <w:lang w:val="bg-BG"/>
+        </w:rPr>
+        <w:t xml:space="preserve"> </w:t>
+      </w:r>
+      <w:r>
+        <w:rPr>
+          <w:rFonts w:ascii="Consolas" w:hAnsi="Consolas" w:cs="Consolas"/>
+          <w:color w:val="0070C0"/>
+          <w:sz w:val="20"/>
+          <w:szCs w:val="20"/>
+          <w:lang w:val="en-US"/>
+        </w:rPr>
+        <w:t>const</w:t>
+      </w:r>
+      <w:r>
+        <w:rPr>
+          <w:rFonts w:ascii="Consolas" w:hAnsi="Consolas" w:cs="Consolas"/>
+          <w:color w:val="000000"/>
+          <w:sz w:val="20"/>
+          <w:szCs w:val="20"/>
+          <w:lang w:val="en-US"/>
+        </w:rPr>
+        <w:t xml:space="preserve"> </w:t>
+      </w:r>
+      <w:r>
+        <w:rPr>
+          <w:rFonts w:ascii="Consolas" w:hAnsi="Consolas" w:cs="Times New Roman"/>
+          <w:color w:val="0070C0"/>
+          <w:sz w:val="20"/>
+          <w:szCs w:val="20"/>
+          <w:lang w:val="en-US"/>
+        </w:rPr>
+        <w:t>override</w:t>
+      </w:r>
+      <w:r>
+        <w:rPr>
+          <w:rFonts w:ascii="Consolas" w:hAnsi="Consolas" w:cs="Consolas"/>
+          <w:color w:val="000000"/>
+          <w:sz w:val="20"/>
+          <w:szCs w:val="20"/>
+          <w:lang w:val="bg-BG"/>
+        </w:rPr>
+        <w:t>;</w:t>
+      </w:r>
+    </w:p>
+    <w:p>
+      <w:pPr>
+        <w:pStyle w:val="a5"/>
+        <w:autoSpaceDE w:val="0"/>
+        <w:autoSpaceDN w:val="0"/>
+        <w:adjustRightInd w:val="0"/>
+        <w:spacing w:before="160" w:line="240" w:lineRule="auto"/>
+        <w:ind w:firstLine="720"/>
         <w:rPr>
           <w:rFonts w:ascii="Consolas" w:hAnsi="Consolas" w:cs="Consolas"/>
           <w:color w:val="000000"/>
           <w:sz w:val="19"/>
           <w:szCs w:val="19"/>
+          <w:lang w:val="bg-BG"/>
         </w:rPr>
       </w:pPr>
     </w:p>
@@ -4816,6 +5166,7 @@
           <w:szCs w:val="20"/>
           <w:lang w:val="en-US"/>
         </w:rPr>
+        <w:lastRenderedPageBreak/>
         <w:t>int</w:t>
       </w:r>
       <w:r>
@@ -4953,7 +5304,6 @@
           <w:szCs w:val="24"/>
           <w:lang w:val="en-US"/>
         </w:rPr>
-        <w:lastRenderedPageBreak/>
         <w:t>Member Functions (public):</w:t>
       </w:r>
     </w:p>
@@ -6168,8 +6518,8 @@
         <w:rPr>
           <w:rFonts w:ascii="Consolas" w:hAnsi="Consolas" w:cs="Consolas"/>
           <w:color w:val="000000"/>
-          <w:sz w:val="19"/>
-          <w:szCs w:val="19"/>
+          <w:sz w:val="20"/>
+          <w:szCs w:val="20"/>
           <w:lang w:val="bg-BG"/>
         </w:rPr>
       </w:pPr>
@@ -6285,26 +6635,30 @@
         <w:autoSpaceDN w:val="0"/>
         <w:adjustRightInd w:val="0"/>
         <w:spacing w:before="160" w:line="240" w:lineRule="auto"/>
-        <w:rPr>
-          <w:rFonts w:ascii="Times New Roman" w:hAnsi="Times New Roman" w:cs="Times New Roman"/>
-          <w:color w:val="000000"/>
-          <w:sz w:val="24"/>
-          <w:szCs w:val="24"/>
-        </w:rPr>
-      </w:pPr>
-    </w:p>
-    <w:p>
-      <w:pPr>
+        <w:ind w:firstLine="720"/>
+        <w:rPr>
+          <w:rFonts w:ascii="Consolas" w:hAnsi="Consolas" w:cs="Consolas"/>
+          <w:color w:val="000000"/>
+          <w:sz w:val="19"/>
+          <w:szCs w:val="19"/>
+          <w:lang w:val="bg-BG"/>
+        </w:rPr>
+      </w:pPr>
+    </w:p>
+    <w:p>
+      <w:pPr>
+        <w:pStyle w:val="a5"/>
         <w:autoSpaceDE w:val="0"/>
         <w:autoSpaceDN w:val="0"/>
         <w:adjustRightInd w:val="0"/>
-        <w:spacing w:after="0" w:line="240" w:lineRule="auto"/>
-        <w:rPr>
-          <w:rFonts w:ascii="Times New Roman" w:hAnsi="Times New Roman" w:cs="Times New Roman"/>
-          <w:color w:val="000000"/>
-          <w:sz w:val="28"/>
-          <w:szCs w:val="28"/>
-          <w:lang w:val="en-US"/>
+        <w:spacing w:before="160" w:line="240" w:lineRule="auto"/>
+        <w:ind w:firstLine="720"/>
+        <w:rPr>
+          <w:rFonts w:ascii="Consolas" w:hAnsi="Consolas" w:cs="Consolas"/>
+          <w:color w:val="000000"/>
+          <w:sz w:val="19"/>
+          <w:szCs w:val="19"/>
+          <w:lang w:val="bg-BG"/>
         </w:rPr>
       </w:pPr>
     </w:p>
@@ -7397,12 +7751,376 @@
         <w:autoSpaceDN w:val="0"/>
         <w:adjustRightInd w:val="0"/>
         <w:spacing w:before="160" w:line="240" w:lineRule="auto"/>
-        <w:ind w:left="1440"/>
+        <w:ind w:firstLine="720"/>
+        <w:rPr>
+          <w:rFonts w:ascii="Consolas" w:hAnsi="Consolas" w:cs="Consolas"/>
+          <w:color w:val="000000"/>
+          <w:sz w:val="20"/>
+          <w:szCs w:val="20"/>
+          <w:lang w:val="en-US"/>
+        </w:rPr>
+      </w:pPr>
+      <w:r>
+        <w:rPr>
+          <w:rFonts w:ascii="Consolas" w:hAnsi="Consolas" w:cs="Consolas"/>
+          <w:color w:val="0070C0"/>
+          <w:sz w:val="20"/>
+          <w:szCs w:val="20"/>
+          <w:lang w:val="en-US"/>
+        </w:rPr>
+        <w:t>virtual</w:t>
+      </w:r>
+      <w:r>
+        <w:rPr>
+          <w:rFonts w:ascii="Consolas" w:hAnsi="Consolas" w:cs="Consolas"/>
+          <w:color w:val="000000"/>
+          <w:sz w:val="20"/>
+          <w:szCs w:val="20"/>
+          <w:lang w:val="en-US"/>
+        </w:rPr>
+        <w:t xml:space="preserve"> Point </w:t>
+      </w:r>
+      <w:proofErr w:type="spellStart"/>
+      <w:proofErr w:type="gramStart"/>
+      <w:r>
+        <w:rPr>
+          <w:rFonts w:ascii="Consolas" w:hAnsi="Consolas" w:cs="Consolas"/>
+          <w:color w:val="000000"/>
+          <w:sz w:val="20"/>
+          <w:szCs w:val="20"/>
+          <w:lang w:val="en-US"/>
+        </w:rPr>
+        <w:t>CoordinatesOfBottomLeftPoint</w:t>
+      </w:r>
+      <w:proofErr w:type="spellEnd"/>
+      <w:r>
+        <w:rPr>
+          <w:rFonts w:ascii="Consolas" w:hAnsi="Consolas" w:cs="Consolas"/>
+          <w:color w:val="000000"/>
+          <w:sz w:val="20"/>
+          <w:szCs w:val="20"/>
+          <w:lang w:val="en-US"/>
+        </w:rPr>
+        <w:t>(</w:t>
+      </w:r>
+      <w:proofErr w:type="gramEnd"/>
+      <w:r>
+        <w:rPr>
+          <w:rFonts w:ascii="Consolas" w:hAnsi="Consolas" w:cs="Consolas"/>
+          <w:color w:val="000000"/>
+          <w:sz w:val="20"/>
+          <w:szCs w:val="20"/>
+          <w:lang w:val="en-US"/>
+        </w:rPr>
+        <w:t>)</w:t>
+      </w:r>
+      <w:r>
+        <w:rPr>
+          <w:rFonts w:ascii="Consolas" w:hAnsi="Consolas" w:cs="Consolas"/>
+          <w:color w:val="000000"/>
+          <w:sz w:val="20"/>
+          <w:szCs w:val="20"/>
+          <w:lang w:val="bg-BG"/>
+        </w:rPr>
+        <w:t xml:space="preserve"> </w:t>
+      </w:r>
+      <w:r>
+        <w:rPr>
+          <w:rFonts w:ascii="Consolas" w:hAnsi="Consolas" w:cs="Consolas"/>
+          <w:color w:val="0070C0"/>
+          <w:sz w:val="20"/>
+          <w:szCs w:val="20"/>
+          <w:lang w:val="en-US"/>
+        </w:rPr>
+        <w:t>const</w:t>
+      </w:r>
+      <w:r>
+        <w:rPr>
+          <w:rFonts w:ascii="Consolas" w:hAnsi="Consolas" w:cs="Consolas"/>
+          <w:color w:val="000000"/>
+          <w:sz w:val="20"/>
+          <w:szCs w:val="20"/>
+          <w:lang w:val="en-US"/>
+        </w:rPr>
+        <w:t xml:space="preserve"> </w:t>
+      </w:r>
+      <w:r>
+        <w:rPr>
+          <w:rFonts w:ascii="Consolas" w:hAnsi="Consolas" w:cs="Times New Roman"/>
+          <w:color w:val="0070C0"/>
+          <w:sz w:val="20"/>
+          <w:szCs w:val="20"/>
+          <w:lang w:val="en-US"/>
+        </w:rPr>
+        <w:t>override</w:t>
+      </w:r>
+      <w:r>
+        <w:rPr>
+          <w:rFonts w:ascii="Consolas" w:hAnsi="Consolas" w:cs="Consolas"/>
+          <w:color w:val="000000"/>
+          <w:sz w:val="20"/>
+          <w:szCs w:val="20"/>
+          <w:lang w:val="bg-BG"/>
+        </w:rPr>
+        <w:t>;</w:t>
+      </w:r>
+    </w:p>
+    <w:p>
+      <w:pPr>
+        <w:pStyle w:val="a5"/>
+        <w:autoSpaceDE w:val="0"/>
+        <w:autoSpaceDN w:val="0"/>
+        <w:adjustRightInd w:val="0"/>
+        <w:spacing w:before="160" w:line="240" w:lineRule="auto"/>
+        <w:ind w:firstLine="720"/>
+        <w:rPr>
+          <w:rFonts w:ascii="Consolas" w:hAnsi="Consolas" w:cs="Consolas"/>
+          <w:color w:val="000000"/>
+          <w:sz w:val="20"/>
+          <w:szCs w:val="20"/>
+          <w:lang w:val="bg-BG"/>
+        </w:rPr>
+      </w:pPr>
+      <w:r>
+        <w:rPr>
+          <w:rFonts w:ascii="Consolas" w:hAnsi="Consolas" w:cs="Consolas"/>
+          <w:color w:val="0070C0"/>
+          <w:sz w:val="20"/>
+          <w:szCs w:val="20"/>
+          <w:lang w:val="en-US"/>
+        </w:rPr>
+        <w:t>virtual</w:t>
+      </w:r>
+      <w:r>
+        <w:rPr>
+          <w:rFonts w:ascii="Consolas" w:hAnsi="Consolas" w:cs="Consolas"/>
+          <w:color w:val="000000"/>
+          <w:sz w:val="20"/>
+          <w:szCs w:val="20"/>
+          <w:lang w:val="en-US"/>
+        </w:rPr>
+        <w:t xml:space="preserve"> Point </w:t>
+      </w:r>
+      <w:proofErr w:type="spellStart"/>
+      <w:proofErr w:type="gramStart"/>
+      <w:r>
+        <w:rPr>
+          <w:rFonts w:ascii="Consolas" w:hAnsi="Consolas" w:cs="Consolas"/>
+          <w:color w:val="000000"/>
+          <w:sz w:val="20"/>
+          <w:szCs w:val="20"/>
+          <w:lang w:val="en-US"/>
+        </w:rPr>
+        <w:t>CoordinatesOfBottomRightPoint</w:t>
+      </w:r>
+      <w:proofErr w:type="spellEnd"/>
+      <w:r>
+        <w:rPr>
+          <w:rFonts w:ascii="Consolas" w:hAnsi="Consolas" w:cs="Consolas"/>
+          <w:color w:val="000000"/>
+          <w:sz w:val="20"/>
+          <w:szCs w:val="20"/>
+          <w:lang w:val="en-US"/>
+        </w:rPr>
+        <w:t>(</w:t>
+      </w:r>
+      <w:proofErr w:type="gramEnd"/>
+      <w:r>
+        <w:rPr>
+          <w:rFonts w:ascii="Consolas" w:hAnsi="Consolas" w:cs="Consolas"/>
+          <w:color w:val="000000"/>
+          <w:sz w:val="20"/>
+          <w:szCs w:val="20"/>
+          <w:lang w:val="en-US"/>
+        </w:rPr>
+        <w:t>)</w:t>
+      </w:r>
+      <w:r>
+        <w:rPr>
+          <w:rFonts w:ascii="Consolas" w:hAnsi="Consolas" w:cs="Consolas"/>
+          <w:color w:val="000000"/>
+          <w:sz w:val="20"/>
+          <w:szCs w:val="20"/>
+          <w:lang w:val="bg-BG"/>
+        </w:rPr>
+        <w:t xml:space="preserve"> </w:t>
+      </w:r>
+      <w:r>
+        <w:rPr>
+          <w:rFonts w:ascii="Consolas" w:hAnsi="Consolas" w:cs="Consolas"/>
+          <w:color w:val="0070C0"/>
+          <w:sz w:val="20"/>
+          <w:szCs w:val="20"/>
+          <w:lang w:val="en-US"/>
+        </w:rPr>
+        <w:t>const</w:t>
+      </w:r>
+      <w:r>
+        <w:rPr>
+          <w:rFonts w:ascii="Consolas" w:hAnsi="Consolas" w:cs="Consolas"/>
+          <w:color w:val="000000"/>
+          <w:sz w:val="20"/>
+          <w:szCs w:val="20"/>
+          <w:lang w:val="en-US"/>
+        </w:rPr>
+        <w:t xml:space="preserve"> </w:t>
+      </w:r>
+      <w:r>
+        <w:rPr>
+          <w:rFonts w:ascii="Consolas" w:hAnsi="Consolas" w:cs="Times New Roman"/>
+          <w:color w:val="0070C0"/>
+          <w:sz w:val="20"/>
+          <w:szCs w:val="20"/>
+          <w:lang w:val="en-US"/>
+        </w:rPr>
+        <w:t>override</w:t>
+      </w:r>
+      <w:r>
+        <w:rPr>
+          <w:rFonts w:ascii="Consolas" w:hAnsi="Consolas" w:cs="Times New Roman"/>
+          <w:color w:val="000000" w:themeColor="text1"/>
+          <w:sz w:val="20"/>
+          <w:szCs w:val="20"/>
+          <w:lang w:val="bg-BG"/>
+        </w:rPr>
+        <w:t>;</w:t>
+      </w:r>
+    </w:p>
+    <w:p>
+      <w:pPr>
+        <w:pStyle w:val="a5"/>
+        <w:autoSpaceDE w:val="0"/>
+        <w:autoSpaceDN w:val="0"/>
+        <w:adjustRightInd w:val="0"/>
+        <w:spacing w:before="160" w:line="240" w:lineRule="auto"/>
+        <w:ind w:firstLine="720"/>
+        <w:rPr>
+          <w:rFonts w:ascii="Consolas" w:hAnsi="Consolas" w:cs="Consolas"/>
+          <w:color w:val="000000"/>
+          <w:sz w:val="20"/>
+          <w:szCs w:val="20"/>
+          <w:lang w:val="bg-BG"/>
+        </w:rPr>
+      </w:pPr>
+      <w:r>
+        <w:rPr>
+          <w:rFonts w:ascii="Consolas" w:hAnsi="Consolas" w:cs="Consolas"/>
+          <w:color w:val="0070C0"/>
+          <w:sz w:val="20"/>
+          <w:szCs w:val="20"/>
+          <w:lang w:val="en-US"/>
+        </w:rPr>
+        <w:t>virtual</w:t>
+      </w:r>
+      <w:r>
+        <w:rPr>
+          <w:rFonts w:ascii="Consolas" w:hAnsi="Consolas" w:cs="Consolas"/>
+          <w:color w:val="000000"/>
+          <w:sz w:val="20"/>
+          <w:szCs w:val="20"/>
+          <w:lang w:val="en-US"/>
+        </w:rPr>
+        <w:t xml:space="preserve"> Point </w:t>
+      </w:r>
+      <w:proofErr w:type="spellStart"/>
+      <w:proofErr w:type="gramStart"/>
+      <w:r>
+        <w:rPr>
+          <w:rFonts w:ascii="Consolas" w:hAnsi="Consolas" w:cs="Consolas"/>
+          <w:color w:val="000000"/>
+          <w:sz w:val="20"/>
+          <w:szCs w:val="20"/>
+          <w:lang w:val="en-US"/>
+        </w:rPr>
+        <w:t>CoordinatesOfTopLeftPoint</w:t>
+      </w:r>
+      <w:proofErr w:type="spellEnd"/>
+      <w:r>
+        <w:rPr>
+          <w:rFonts w:ascii="Consolas" w:hAnsi="Consolas" w:cs="Consolas"/>
+          <w:color w:val="000000"/>
+          <w:sz w:val="20"/>
+          <w:szCs w:val="20"/>
+          <w:lang w:val="en-US"/>
+        </w:rPr>
+        <w:t>(</w:t>
+      </w:r>
+      <w:proofErr w:type="gramEnd"/>
+      <w:r>
+        <w:rPr>
+          <w:rFonts w:ascii="Consolas" w:hAnsi="Consolas" w:cs="Consolas"/>
+          <w:color w:val="000000"/>
+          <w:sz w:val="20"/>
+          <w:szCs w:val="20"/>
+          <w:lang w:val="en-US"/>
+        </w:rPr>
+        <w:t>)</w:t>
+      </w:r>
+      <w:r>
+        <w:rPr>
+          <w:rFonts w:ascii="Consolas" w:hAnsi="Consolas" w:cs="Consolas"/>
+          <w:color w:val="000000"/>
+          <w:sz w:val="20"/>
+          <w:szCs w:val="20"/>
+          <w:lang w:val="bg-BG"/>
+        </w:rPr>
+        <w:t xml:space="preserve"> </w:t>
+      </w:r>
+      <w:r>
+        <w:rPr>
+          <w:rFonts w:ascii="Consolas" w:hAnsi="Consolas" w:cs="Consolas"/>
+          <w:color w:val="0070C0"/>
+          <w:sz w:val="20"/>
+          <w:szCs w:val="20"/>
+          <w:lang w:val="en-US"/>
+        </w:rPr>
+        <w:t>const</w:t>
+      </w:r>
+      <w:r>
+        <w:rPr>
+          <w:rFonts w:ascii="Consolas" w:hAnsi="Consolas" w:cs="Consolas"/>
+          <w:color w:val="000000"/>
+          <w:sz w:val="20"/>
+          <w:szCs w:val="20"/>
+          <w:lang w:val="en-US"/>
+        </w:rPr>
+        <w:t xml:space="preserve"> </w:t>
+      </w:r>
+      <w:r>
+        <w:rPr>
+          <w:rFonts w:ascii="Consolas" w:hAnsi="Consolas" w:cs="Times New Roman"/>
+          <w:color w:val="0070C0"/>
+          <w:sz w:val="20"/>
+          <w:szCs w:val="20"/>
+          <w:lang w:val="en-US"/>
+        </w:rPr>
+        <w:t>override</w:t>
+      </w:r>
+      <w:r>
+        <w:rPr>
+          <w:rFonts w:ascii="Consolas" w:hAnsi="Consolas" w:cs="Consolas"/>
+          <w:color w:val="000000"/>
+          <w:sz w:val="20"/>
+          <w:szCs w:val="20"/>
+          <w:lang w:val="bg-BG"/>
+        </w:rPr>
+        <w:t>;</w:t>
+      </w:r>
+    </w:p>
+    <w:p>
+      <w:pPr>
+        <w:pStyle w:val="a5"/>
+        <w:autoSpaceDE w:val="0"/>
+        <w:autoSpaceDN w:val="0"/>
+        <w:adjustRightInd w:val="0"/>
+        <w:spacing w:before="160" w:line="240" w:lineRule="auto"/>
+        <w:ind w:firstLine="720"/>
         <w:rPr>
           <w:rFonts w:ascii="Consolas" w:hAnsi="Consolas" w:cs="Consolas"/>
           <w:color w:val="000000"/>
           <w:sz w:val="19"/>
           <w:szCs w:val="19"/>
+          <w:lang w:val="bg-BG"/>
         </w:rPr>
       </w:pPr>
       <w:r>
@@ -7435,7 +8153,7 @@
           <w:szCs w:val="20"/>
           <w:lang w:val="en-US"/>
         </w:rPr>
-        <w:t>CoordinatesOfBottomLeftPoint</w:t>
+        <w:t>CoordinatesOfTopRightPoint</w:t>
       </w:r>
       <w:proofErr w:type="spellEnd"/>
       <w:r>
@@ -7483,8 +8201,9 @@
         <w:rPr>
           <w:rFonts w:ascii="Consolas" w:hAnsi="Consolas" w:cs="Consolas"/>
           <w:color w:val="000000"/>
-          <w:sz w:val="19"/>
-          <w:szCs w:val="19"/>
+          <w:sz w:val="20"/>
+          <w:szCs w:val="20"/>
+          <w:lang w:val="en-US"/>
         </w:rPr>
         <w:t xml:space="preserve"> </w:t>
       </w:r>
@@ -7502,8 +8221,9 @@
         <w:rPr>
           <w:rFonts w:ascii="Consolas" w:hAnsi="Consolas" w:cs="Consolas"/>
           <w:color w:val="000000"/>
-          <w:sz w:val="19"/>
-          <w:szCs w:val="19"/>
+          <w:sz w:val="20"/>
+          <w:szCs w:val="20"/>
+          <w:lang w:val="bg-BG"/>
         </w:rPr>
         <w:t>;</w:t>
       </w:r>
@@ -7523,108 +8243,6 @@
           <w:szCs w:val="19"/>
         </w:rPr>
       </w:pPr>
-      <w:r>
-        <w:rPr>
-          <w:rFonts w:ascii="Consolas" w:hAnsi="Consolas" w:cs="Consolas"/>
-          <w:color w:val="0070C0"/>
-          <w:sz w:val="20"/>
-          <w:szCs w:val="20"/>
-          <w:lang w:val="en-US"/>
-        </w:rPr>
-        <w:t>virtual</w:t>
-      </w:r>
-      <w:r>
-        <w:rPr>
-          <w:rFonts w:ascii="Consolas" w:hAnsi="Consolas" w:cs="Consolas"/>
-          <w:color w:val="000000"/>
-          <w:sz w:val="20"/>
-          <w:szCs w:val="20"/>
-          <w:lang w:val="en-US"/>
-        </w:rPr>
-        <w:t xml:space="preserve"> Point </w:t>
-      </w:r>
-      <w:proofErr w:type="spellStart"/>
-      <w:proofErr w:type="gramStart"/>
-      <w:r>
-        <w:rPr>
-          <w:rFonts w:ascii="Consolas" w:hAnsi="Consolas" w:cs="Consolas"/>
-          <w:color w:val="000000"/>
-          <w:sz w:val="20"/>
-          <w:szCs w:val="20"/>
-          <w:lang w:val="en-US"/>
-        </w:rPr>
-        <w:t>CoordinatesOfTopRightPoint</w:t>
-      </w:r>
-      <w:proofErr w:type="spellEnd"/>
-      <w:r>
-        <w:rPr>
-          <w:rFonts w:ascii="Consolas" w:hAnsi="Consolas" w:cs="Consolas"/>
-          <w:color w:val="000000"/>
-          <w:sz w:val="20"/>
-          <w:szCs w:val="20"/>
-          <w:lang w:val="en-US"/>
-        </w:rPr>
-        <w:t>(</w:t>
-      </w:r>
-      <w:proofErr w:type="gramEnd"/>
-      <w:r>
-        <w:rPr>
-          <w:rFonts w:ascii="Consolas" w:hAnsi="Consolas" w:cs="Consolas"/>
-          <w:color w:val="000000"/>
-          <w:sz w:val="20"/>
-          <w:szCs w:val="20"/>
-          <w:lang w:val="en-US"/>
-        </w:rPr>
-        <w:t>)</w:t>
-      </w:r>
-      <w:r>
-        <w:rPr>
-          <w:rFonts w:ascii="Consolas" w:hAnsi="Consolas" w:cs="Consolas"/>
-          <w:color w:val="000000"/>
-          <w:sz w:val="20"/>
-          <w:szCs w:val="20"/>
-          <w:lang w:val="bg-BG"/>
-        </w:rPr>
-        <w:t xml:space="preserve"> </w:t>
-      </w:r>
-      <w:r>
-        <w:rPr>
-          <w:rFonts w:ascii="Consolas" w:hAnsi="Consolas" w:cs="Consolas"/>
-          <w:color w:val="0070C0"/>
-          <w:sz w:val="20"/>
-          <w:szCs w:val="20"/>
-          <w:lang w:val="en-US"/>
-        </w:rPr>
-        <w:t>const</w:t>
-      </w:r>
-      <w:r>
-        <w:rPr>
-          <w:rFonts w:ascii="Consolas" w:hAnsi="Consolas" w:cs="Consolas"/>
-          <w:color w:val="000000"/>
-          <w:sz w:val="19"/>
-          <w:szCs w:val="19"/>
-        </w:rPr>
-        <w:t xml:space="preserve"> </w:t>
-      </w:r>
-      <w:r>
-        <w:rPr>
-          <w:rFonts w:ascii="Consolas" w:hAnsi="Consolas" w:cs="Times New Roman"/>
-          <w:color w:val="0070C0"/>
-          <w:sz w:val="20"/>
-          <w:szCs w:val="20"/>
-          <w:lang w:val="en-US"/>
-        </w:rPr>
-        <w:t>override</w:t>
-      </w:r>
-      <w:r>
-        <w:rPr>
-          <w:rFonts w:ascii="Consolas" w:hAnsi="Consolas" w:cs="Consolas"/>
-          <w:color w:val="000000"/>
-          <w:sz w:val="19"/>
-          <w:szCs w:val="19"/>
-        </w:rPr>
-        <w:t>;</w:t>
-      </w:r>
     </w:p>
     <w:p>
       <w:pPr>
@@ -8137,6 +8755,7 @@
           <w:sz w:val="20"/>
           <w:szCs w:val="20"/>
         </w:rPr>
+        <w:lastRenderedPageBreak/>
         <w:t>~</w:t>
       </w:r>
       <w:proofErr w:type="gramStart"/>
@@ -8383,7 +9002,6 @@
           <w:sz w:val="20"/>
           <w:szCs w:val="20"/>
         </w:rPr>
-        <w:lastRenderedPageBreak/>
         <w:t>void</w:t>
       </w:r>
       <w:r>
@@ -8940,6 +9558,15 @@
         </w:rPr>
         <w:t>);</w:t>
       </w:r>
+    </w:p>
+    <w:p>
+      <w:pPr>
+        <w:pStyle w:val="a5"/>
+        <w:rPr>
+          <w:sz w:val="20"/>
+          <w:szCs w:val="20"/>
+        </w:rPr>
+      </w:pPr>
     </w:p>
     <w:p>
       <w:pPr>
@@ -9579,25 +10206,6 @@
         </w:rPr>
         <w:t>;</w:t>
       </w:r>
-    </w:p>
-    <w:p>
-      <w:pPr>
-        <w:pStyle w:val="a5"/>
-        <w:ind w:left="1800"/>
-        <w:rPr>
-          <w:sz w:val="28"/>
-          <w:szCs w:val="28"/>
-        </w:rPr>
-      </w:pPr>
-    </w:p>
-    <w:p>
-      <w:pPr>
-        <w:ind w:left="1440"/>
-        <w:rPr>
-          <w:sz w:val="28"/>
-          <w:szCs w:val="28"/>
-        </w:rPr>
-      </w:pPr>
     </w:p>
     <w:p>
       <w:pPr>
@@ -10564,7 +11172,7 @@
         <w:ind w:left="1440"/>
         <w:rPr>
           <w:rFonts w:ascii="Consolas" w:hAnsi="Consolas"/>
-          <w:color w:val="70AD47" w:themeColor="accent6"/>
+          <w:color w:val="538135" w:themeColor="accent6" w:themeShade="BF"/>
           <w:sz w:val="20"/>
           <w:szCs w:val="20"/>
         </w:rPr>
@@ -10696,6 +11304,116 @@
           <w:szCs w:val="20"/>
         </w:rPr>
         <w:t xml:space="preserve"> it to an array of strings for easier usage in the process</w:t>
+      </w:r>
+    </w:p>
+    <w:p>
+      <w:pPr>
+        <w:pStyle w:val="a5"/>
+        <w:ind w:left="1440"/>
+        <w:rPr>
+          <w:rFonts w:ascii="Consolas" w:hAnsi="Consolas"/>
+          <w:color w:val="000000" w:themeColor="text1"/>
+          <w:sz w:val="20"/>
+          <w:szCs w:val="20"/>
+        </w:rPr>
+      </w:pPr>
+      <w:r>
+        <w:rPr>
+          <w:rFonts w:ascii="Consolas" w:hAnsi="Consolas"/>
+          <w:color w:val="0070C0"/>
+          <w:sz w:val="20"/>
+          <w:szCs w:val="20"/>
+        </w:rPr>
+        <w:t>bool</w:t>
+      </w:r>
+      <w:r>
+        <w:rPr>
+          <w:rFonts w:ascii="Consolas" w:hAnsi="Consolas"/>
+          <w:color w:val="000000" w:themeColor="text1"/>
+          <w:sz w:val="20"/>
+          <w:szCs w:val="20"/>
+        </w:rPr>
+        <w:t xml:space="preserve"> </w:t>
+      </w:r>
+      <w:proofErr w:type="spellStart"/>
+      <w:proofErr w:type="gramStart"/>
+      <w:r>
+        <w:rPr>
+          <w:rFonts w:ascii="Consolas" w:hAnsi="Consolas"/>
+          <w:color w:val="000000" w:themeColor="text1"/>
+          <w:sz w:val="20"/>
+          <w:szCs w:val="20"/>
+        </w:rPr>
+        <w:t>checkFileInput</w:t>
+      </w:r>
+      <w:proofErr w:type="spellEnd"/>
+      <w:r>
+        <w:rPr>
+          <w:rFonts w:ascii="Consolas" w:hAnsi="Consolas"/>
+          <w:color w:val="000000" w:themeColor="text1"/>
+          <w:sz w:val="20"/>
+          <w:szCs w:val="20"/>
+        </w:rPr>
+        <w:t>(</w:t>
+      </w:r>
+      <w:proofErr w:type="spellStart"/>
+      <w:proofErr w:type="gramEnd"/>
+      <w:r>
+        <w:rPr>
+          <w:rFonts w:ascii="Consolas" w:hAnsi="Consolas"/>
+          <w:color w:val="0070C0"/>
+          <w:sz w:val="20"/>
+          <w:szCs w:val="20"/>
+        </w:rPr>
+        <w:t>const</w:t>
+      </w:r>
+      <w:proofErr w:type="spellEnd"/>
+      <w:r>
+        <w:rPr>
+          <w:rFonts w:ascii="Consolas" w:hAnsi="Consolas"/>
+          <w:color w:val="000000" w:themeColor="text1"/>
+          <w:sz w:val="20"/>
+          <w:szCs w:val="20"/>
+        </w:rPr>
+        <w:t xml:space="preserve"> std::</w:t>
+      </w:r>
+      <w:r>
+        <w:rPr>
+          <w:rFonts w:ascii="Consolas" w:hAnsi="Consolas"/>
+          <w:color w:val="5B9BD5" w:themeColor="accent5"/>
+          <w:sz w:val="20"/>
+          <w:szCs w:val="20"/>
+        </w:rPr>
+        <w:t>string</w:t>
+      </w:r>
+      <w:r>
+        <w:rPr>
+          <w:rFonts w:ascii="Consolas" w:hAnsi="Consolas"/>
+          <w:color w:val="000000" w:themeColor="text1"/>
+          <w:sz w:val="20"/>
+          <w:szCs w:val="20"/>
+        </w:rPr>
+        <w:t xml:space="preserve">&amp;) </w:t>
+      </w:r>
+      <w:proofErr w:type="spellStart"/>
+      <w:r>
+        <w:rPr>
+          <w:rFonts w:ascii="Consolas" w:hAnsi="Consolas"/>
+          <w:color w:val="0070C0"/>
+          <w:sz w:val="20"/>
+          <w:szCs w:val="20"/>
+        </w:rPr>
+        <w:t>const</w:t>
+      </w:r>
+      <w:proofErr w:type="spellEnd"/>
+      <w:r>
+        <w:rPr>
+          <w:rFonts w:ascii="Consolas" w:hAnsi="Consolas"/>
+          <w:color w:val="000000" w:themeColor="text1"/>
+          <w:sz w:val="20"/>
+          <w:szCs w:val="20"/>
+        </w:rPr>
+        <w:t>;</w:t>
       </w:r>
     </w:p>
     <w:p>
@@ -10835,7 +11553,6 @@
           <w:szCs w:val="28"/>
           <w:lang w:val="bg-BG"/>
         </w:rPr>
-        <w:lastRenderedPageBreak/>
         <w:t>Как работи програмата (т</w:t>
       </w:r>
       <w:r>
@@ -11154,7 +11871,7 @@
           <w:sz w:val="20"/>
           <w:szCs w:val="20"/>
         </w:rPr>
-        <w:t xml:space="preserve">                                                                                &gt; print                                                                                                             1. line 16 17 13 18 3                                                                                               2. line 12 16 13 15 1                                                                                               </w:t>
+        <w:t xml:space="preserve">                                                                                &gt; print                                                                                                             </w:t>
       </w:r>
       <w:r>
         <w:rPr>
@@ -11163,7 +11880,7 @@
           <w:szCs w:val="20"/>
         </w:rPr>
         <w:lastRenderedPageBreak/>
-        <w:t xml:space="preserve">3. line 10 18 9 11 7                                                                                                4. line 13 17 9 15 4                                                                                                5. rectangle 13 17 4 5 blue                                                                                       6. circle 17 25 8 red     </w:t>
+        <w:t xml:space="preserve">1. line 16 17 13 18 3                                                                                               2. line 12 16 13 15 1                                                                                               3. line 10 18 9 11 7                                                                                                4. line 13 17 9 15 4                                                                                                5. rectangle 13 17 4 5 blue                                                                                       6. circle 17 25 8 red     </w:t>
       </w:r>
     </w:p>
     <w:p>
@@ -11331,6 +12048,28 @@
         </w:rPr>
         <w:t xml:space="preserve">                                            </w:t>
       </w:r>
+    </w:p>
+    <w:p>
+      <w:pPr>
+        <w:pStyle w:val="a5"/>
+        <w:ind w:left="2160"/>
+        <w:rPr>
+          <w:rFonts w:ascii="Consolas" w:hAnsi="Consolas"/>
+          <w:sz w:val="20"/>
+          <w:szCs w:val="20"/>
+        </w:rPr>
+      </w:pPr>
+    </w:p>
+    <w:p>
+      <w:pPr>
+        <w:pStyle w:val="a5"/>
+        <w:ind w:left="2160"/>
+        <w:rPr>
+          <w:rFonts w:ascii="Consolas" w:hAnsi="Consolas"/>
+          <w:sz w:val="20"/>
+          <w:szCs w:val="20"/>
+        </w:rPr>
+      </w:pPr>
     </w:p>
     <w:p>
       <w:pPr>
@@ -11378,17 +12117,6 @@
         </w:rPr>
         <w:t>Заключение</w:t>
       </w:r>
-    </w:p>
-    <w:p>
-      <w:pPr>
-        <w:jc w:val="center"/>
-        <w:rPr>
-          <w:rFonts w:ascii="Times New Roman" w:hAnsi="Times New Roman" w:cs="Times New Roman"/>
-          <w:sz w:val="48"/>
-          <w:szCs w:val="48"/>
-          <w:lang w:val="bg-BG"/>
-        </w:rPr>
-      </w:pPr>
     </w:p>
     <w:p>
       <w:pPr>
@@ -12113,6 +12841,119 @@
     </w:lvl>
   </w:abstractNum>
   <w:abstractNum w:abstractNumId="6" w15:restartNumberingAfterBreak="0">
+    <w:nsid w:val="1D8957D2"/>
+    <w:multiLevelType w:val="hybridMultilevel"/>
+    <w:tmpl w:val="CA6669F8"/>
+    <w:lvl w:ilvl="0" w:tplc="08090001">
+      <w:start w:val="1"/>
+      <w:numFmt w:val="bullet"/>
+      <w:lvlText w:val=""/>
+      <w:lvlJc w:val="left"/>
+      <w:pPr>
+        <w:ind w:left="2160" w:hanging="360"/>
+      </w:pPr>
+      <w:rPr>
+        <w:rFonts w:ascii="Symbol" w:hAnsi="Symbol" w:hint="default"/>
+      </w:rPr>
+    </w:lvl>
+    <w:lvl w:ilvl="1" w:tplc="08090003" w:tentative="1">
+      <w:start w:val="1"/>
+      <w:numFmt w:val="bullet"/>
+      <w:lvlText w:val="o"/>
+      <w:lvlJc w:val="left"/>
+      <w:pPr>
+        <w:ind w:left="2880" w:hanging="360"/>
+      </w:pPr>
+      <w:rPr>
+        <w:rFonts w:ascii="Courier New" w:hAnsi="Courier New" w:cs="Courier New" w:hint="default"/>
+      </w:rPr>
+    </w:lvl>
+    <w:lvl w:ilvl="2" w:tplc="08090005" w:tentative="1">
+      <w:start w:val="1"/>
+      <w:numFmt w:val="bullet"/>
+      <w:lvlText w:val=""/>
+      <w:lvlJc w:val="left"/>
+      <w:pPr>
+        <w:ind w:left="3600" w:hanging="360"/>
+      </w:pPr>
+      <w:rPr>
+        <w:rFonts w:ascii="Wingdings" w:hAnsi="Wingdings" w:hint="default"/>
+      </w:rPr>
+    </w:lvl>
+    <w:lvl w:ilvl="3" w:tplc="08090001" w:tentative="1">
+      <w:start w:val="1"/>
+      <w:numFmt w:val="bullet"/>
+      <w:lvlText w:val=""/>
+      <w:lvlJc w:val="left"/>
+      <w:pPr>
+        <w:ind w:left="4320" w:hanging="360"/>
+      </w:pPr>
+      <w:rPr>
+        <w:rFonts w:ascii="Symbol" w:hAnsi="Symbol" w:hint="default"/>
+      </w:rPr>
+    </w:lvl>
+    <w:lvl w:ilvl="4" w:tplc="08090003" w:tentative="1">
+      <w:start w:val="1"/>
+      <w:numFmt w:val="bullet"/>
+      <w:lvlText w:val="o"/>
+      <w:lvlJc w:val="left"/>
+      <w:pPr>
+        <w:ind w:left="5040" w:hanging="360"/>
+      </w:pPr>
+      <w:rPr>
+        <w:rFonts w:ascii="Courier New" w:hAnsi="Courier New" w:cs="Courier New" w:hint="default"/>
+      </w:rPr>
+    </w:lvl>
+    <w:lvl w:ilvl="5" w:tplc="08090005" w:tentative="1">
+      <w:start w:val="1"/>
+      <w:numFmt w:val="bullet"/>
+      <w:lvlText w:val=""/>
+      <w:lvlJc w:val="left"/>
+      <w:pPr>
+        <w:ind w:left="5760" w:hanging="360"/>
+      </w:pPr>
+      <w:rPr>
+        <w:rFonts w:ascii="Wingdings" w:hAnsi="Wingdings" w:hint="default"/>
+      </w:rPr>
+    </w:lvl>
+    <w:lvl w:ilvl="6" w:tplc="08090001" w:tentative="1">
+      <w:start w:val="1"/>
+      <w:numFmt w:val="bullet"/>
+      <w:lvlText w:val=""/>
+      <w:lvlJc w:val="left"/>
+      <w:pPr>
+        <w:ind w:left="6480" w:hanging="360"/>
+      </w:pPr>
+      <w:rPr>
+        <w:rFonts w:ascii="Symbol" w:hAnsi="Symbol" w:hint="default"/>
+      </w:rPr>
+    </w:lvl>
+    <w:lvl w:ilvl="7" w:tplc="08090003" w:tentative="1">
+      <w:start w:val="1"/>
+      <w:numFmt w:val="bullet"/>
+      <w:lvlText w:val="o"/>
+      <w:lvlJc w:val="left"/>
+      <w:pPr>
+        <w:ind w:left="7200" w:hanging="360"/>
+      </w:pPr>
+      <w:rPr>
+        <w:rFonts w:ascii="Courier New" w:hAnsi="Courier New" w:cs="Courier New" w:hint="default"/>
+      </w:rPr>
+    </w:lvl>
+    <w:lvl w:ilvl="8" w:tplc="08090005" w:tentative="1">
+      <w:start w:val="1"/>
+      <w:numFmt w:val="bullet"/>
+      <w:lvlText w:val=""/>
+      <w:lvlJc w:val="left"/>
+      <w:pPr>
+        <w:ind w:left="7920" w:hanging="360"/>
+      </w:pPr>
+      <w:rPr>
+        <w:rFonts w:ascii="Wingdings" w:hAnsi="Wingdings" w:hint="default"/>
+      </w:rPr>
+    </w:lvl>
+  </w:abstractNum>
+  <w:abstractNum w:abstractNumId="7" w15:restartNumberingAfterBreak="0">
     <w:nsid w:val="1F46019A"/>
     <w:multiLevelType w:val="hybridMultilevel"/>
     <w:tmpl w:val="620019BA"/>
@@ -12225,7 +13066,7 @@
       </w:rPr>
     </w:lvl>
   </w:abstractNum>
-  <w:abstractNum w:abstractNumId="7" w15:restartNumberingAfterBreak="0">
+  <w:abstractNum w:abstractNumId="8" w15:restartNumberingAfterBreak="0">
     <w:nsid w:val="316D5887"/>
     <w:multiLevelType w:val="hybridMultilevel"/>
     <w:tmpl w:val="0810A6DC"/>
@@ -12311,7 +13152,7 @@
       </w:pPr>
     </w:lvl>
   </w:abstractNum>
-  <w:abstractNum w:abstractNumId="8" w15:restartNumberingAfterBreak="0">
+  <w:abstractNum w:abstractNumId="9" w15:restartNumberingAfterBreak="0">
     <w:nsid w:val="36BC15DC"/>
     <w:multiLevelType w:val="hybridMultilevel"/>
     <w:tmpl w:val="95BE3B82"/>
@@ -12397,7 +13238,7 @@
       </w:pPr>
     </w:lvl>
   </w:abstractNum>
-  <w:abstractNum w:abstractNumId="9" w15:restartNumberingAfterBreak="0">
+  <w:abstractNum w:abstractNumId="10" w15:restartNumberingAfterBreak="0">
     <w:nsid w:val="3AE80834"/>
     <w:multiLevelType w:val="hybridMultilevel"/>
     <w:tmpl w:val="9DF8E2B0"/>
@@ -12483,7 +13324,7 @@
       </w:pPr>
     </w:lvl>
   </w:abstractNum>
-  <w:abstractNum w:abstractNumId="10" w15:restartNumberingAfterBreak="0">
+  <w:abstractNum w:abstractNumId="11" w15:restartNumberingAfterBreak="0">
     <w:nsid w:val="3E4404DD"/>
     <w:multiLevelType w:val="hybridMultilevel"/>
     <w:tmpl w:val="A16060BE"/>
@@ -12569,7 +13410,7 @@
       </w:pPr>
     </w:lvl>
   </w:abstractNum>
-  <w:abstractNum w:abstractNumId="11" w15:restartNumberingAfterBreak="0">
+  <w:abstractNum w:abstractNumId="12" w15:restartNumberingAfterBreak="0">
     <w:nsid w:val="3F2D6762"/>
     <w:multiLevelType w:val="hybridMultilevel"/>
     <w:tmpl w:val="F274CCAA"/>
@@ -12682,7 +13523,7 @@
       </w:rPr>
     </w:lvl>
   </w:abstractNum>
-  <w:abstractNum w:abstractNumId="12" w15:restartNumberingAfterBreak="0">
+  <w:abstractNum w:abstractNumId="13" w15:restartNumberingAfterBreak="0">
     <w:nsid w:val="6BA7470E"/>
     <w:multiLevelType w:val="hybridMultilevel"/>
     <w:tmpl w:val="A16060BE"/>
@@ -12768,7 +13609,7 @@
       </w:pPr>
     </w:lvl>
   </w:abstractNum>
-  <w:abstractNum w:abstractNumId="13" w15:restartNumberingAfterBreak="0">
+  <w:abstractNum w:abstractNumId="14" w15:restartNumberingAfterBreak="0">
     <w:nsid w:val="78675BD4"/>
     <w:multiLevelType w:val="hybridMultilevel"/>
     <w:tmpl w:val="412A6AB8"/>
@@ -12885,19 +13726,19 @@
     <w:abstractNumId w:val="1"/>
   </w:num>
   <w:num w:numId="2">
-    <w:abstractNumId w:val="8"/>
+    <w:abstractNumId w:val="9"/>
   </w:num>
   <w:num w:numId="3">
     <w:abstractNumId w:val="5"/>
   </w:num>
   <w:num w:numId="4">
-    <w:abstractNumId w:val="10"/>
+    <w:abstractNumId w:val="11"/>
   </w:num>
   <w:num w:numId="5">
-    <w:abstractNumId w:val="7"/>
+    <w:abstractNumId w:val="8"/>
   </w:num>
   <w:num w:numId="6">
-    <w:abstractNumId w:val="12"/>
+    <w:abstractNumId w:val="13"/>
   </w:num>
   <w:num w:numId="7">
     <w:abstractNumId w:val="0"/>
@@ -12906,22 +13747,25 @@
     <w:abstractNumId w:val="3"/>
   </w:num>
   <w:num w:numId="9">
-    <w:abstractNumId w:val="6"/>
+    <w:abstractNumId w:val="7"/>
   </w:num>
   <w:num w:numId="10">
     <w:abstractNumId w:val="2"/>
   </w:num>
   <w:num w:numId="11">
-    <w:abstractNumId w:val="9"/>
+    <w:abstractNumId w:val="10"/>
   </w:num>
   <w:num w:numId="12">
     <w:abstractNumId w:val="4"/>
   </w:num>
   <w:num w:numId="13">
-    <w:abstractNumId w:val="13"/>
+    <w:abstractNumId w:val="14"/>
   </w:num>
   <w:num w:numId="14">
-    <w:abstractNumId w:val="11"/>
+    <w:abstractNumId w:val="12"/>
+  </w:num>
+  <w:num w:numId="15">
+    <w:abstractNumId w:val="6"/>
   </w:num>
 </w:numbering>
 </file>

</xml_diff>